<commit_message>
Operating Systems Assignment 1 V2.1
</commit_message>
<xml_diff>
--- a/Assignment1/Part 1/Part 1 Answers.docx
+++ b/Assignment1/Part 1/Part 1 Answers.docx
@@ -7,14 +7,12 @@
         <w:pStyle w:val="Normal"/>
         <w:jc w:val="center"/>
         <w:rPr>
-          <w:rFonts w:ascii="Times New Roman" w:hAnsi="Times New Roman"/>
           <w:sz w:val="28"/>
           <w:szCs w:val="28"/>
         </w:rPr>
       </w:pPr>
       <w:r>
         <w:rPr>
-          <w:rFonts w:ascii="Times New Roman" w:hAnsi="Times New Roman"/>
           <w:sz w:val="28"/>
           <w:szCs w:val="28"/>
         </w:rPr>
@@ -24,14 +22,10 @@
     <w:p>
       <w:pPr>
         <w:pStyle w:val="Normal"/>
-        <w:rPr>
-          <w:rFonts w:ascii="Times New Roman" w:hAnsi="Times New Roman"/>
-        </w:rPr>
-      </w:pPr>
-      <w:r>
-        <w:rPr>
-          <w:rFonts w:ascii="Times New Roman" w:hAnsi="Times New Roman"/>
-        </w:rPr>
+        <w:rPr/>
+      </w:pPr>
+      <w:r>
+        <w:rPr/>
       </w:r>
     </w:p>
     <w:p>
@@ -42,14 +36,10 @@
         <w:bidi w:val="0"/>
         <w:ind w:left="0" w:right="0" w:hanging="0"/>
         <w:jc w:val="left"/>
-        <w:rPr>
-          <w:rFonts w:ascii="Times New Roman" w:hAnsi="Times New Roman"/>
-        </w:rPr>
-      </w:pPr>
-      <w:r>
-        <w:rPr>
-          <w:rFonts w:ascii="Times New Roman" w:hAnsi="Times New Roman"/>
-        </w:rPr>
+        <w:rPr/>
+      </w:pPr>
+      <w:r>
+        <w:rPr/>
       </w:r>
     </w:p>
     <w:p>
@@ -59,68 +49,53 @@
           <w:ilvl w:val="0"/>
           <w:numId w:val="1"/>
         </w:numPr>
-        <w:rPr>
-          <w:rFonts w:ascii="Times New Roman" w:hAnsi="Times New Roman"/>
-        </w:rPr>
-      </w:pPr>
-      <w:r>
-        <w:rPr>
-          <w:rFonts w:ascii="Times New Roman" w:hAnsi="Times New Roman"/>
-        </w:rPr>
+        <w:rPr/>
+      </w:pPr>
+      <w:r>
+        <w:rPr/>
         <w:t xml:space="preserve">The input spooler is a buffer for the data that is being read into the computer. The idea of the spoolers whether it was input or output was that the central processing unit (CPU) would be free to do other tasks while a program and/or data was being read or printed. This was done by having dedicated processing units (PU) in the input and output devices. </w:t>
       </w:r>
     </w:p>
     <w:p>
       <w:pPr>
         <w:pStyle w:val="Normal"/>
-        <w:rPr>
-          <w:rFonts w:ascii="Times New Roman" w:hAnsi="Times New Roman"/>
-        </w:rPr>
-      </w:pPr>
-      <w:r>
-        <w:rPr>
-          <w:rFonts w:ascii="Times New Roman" w:hAnsi="Times New Roman"/>
-        </w:rPr>
-      </w:r>
-    </w:p>
-    <w:p>
-      <w:pPr>
-        <w:pStyle w:val="Normal"/>
-        <w:rPr>
-          <w:rFonts w:ascii="Times New Roman" w:hAnsi="Times New Roman"/>
-        </w:rPr>
-      </w:pPr>
-      <w:r>
-        <w:rPr>
-          <w:rFonts w:ascii="Times New Roman" w:hAnsi="Times New Roman"/>
-        </w:rPr>
+        <w:rPr/>
+      </w:pPr>
+      <w:r>
+        <w:rPr/>
+      </w:r>
+    </w:p>
+    <w:p>
+      <w:pPr>
+        <w:pStyle w:val="Normal"/>
+        <w:widowControl w:val="false"/>
+        <w:suppressAutoHyphens w:val="true"/>
+        <w:bidi w:val="0"/>
+        <w:ind w:left="737" w:right="0" w:hanging="0"/>
+        <w:jc w:val="left"/>
+        <w:rPr/>
+      </w:pPr>
+      <w:r>
+        <w:rPr/>
         <w:t>The card reader processing unit would read a card into the input spooler and then call the Job Control Lanuage interpreter to interpert the information stored in the input spooler. The Job Control Lanuage interperter would parse through the information and decide whether or not it was a special command that the OS would need to know about.</w:t>
       </w:r>
     </w:p>
     <w:p>
       <w:pPr>
         <w:pStyle w:val="Normal"/>
-        <w:rPr>
-          <w:rFonts w:ascii="Times New Roman" w:hAnsi="Times New Roman"/>
-        </w:rPr>
-      </w:pPr>
-      <w:r>
-        <w:rPr>
-          <w:rFonts w:ascii="Times New Roman" w:hAnsi="Times New Roman"/>
-        </w:rPr>
-      </w:r>
-    </w:p>
-    <w:p>
-      <w:pPr>
-        <w:pStyle w:val="Normal"/>
-        <w:rPr>
-          <w:rFonts w:ascii="Times New Roman" w:hAnsi="Times New Roman"/>
-        </w:rPr>
-      </w:pPr>
-      <w:r>
-        <w:rPr>
-          <w:rFonts w:ascii="Times New Roman" w:hAnsi="Times New Roman"/>
-        </w:rPr>
+        <w:rPr/>
+      </w:pPr>
+      <w:r>
+        <w:rPr/>
+      </w:r>
+    </w:p>
+    <w:p>
+      <w:pPr>
+        <w:pStyle w:val="Normal"/>
+        <w:rPr/>
+      </w:pPr>
+      <w:r>
+        <w:rPr/>
       </w:r>
     </w:p>
     <w:p>
@@ -134,29 +109,26 @@
       </w:pPr>
       <w:r>
         <w:rPr/>
-        <w:t>The two types of modes in a dual-mode OS are user mode and kernel/p</w:t>
-      </w:r>
-      <w:r>
-        <w:rPr/>
-        <w:t>rivilege</w:t>
-      </w:r>
-      <w:r>
-        <w:rPr/>
-        <w:t xml:space="preserve"> mode. This is done by either enabling the mode bit in the CPU for user mode or disabling it for kernel/privilege mode.</w:t>
-      </w:r>
-    </w:p>
-    <w:p>
-      <w:pPr>
-        <w:pStyle w:val="Normal"/>
-        <w:rPr/>
-      </w:pPr>
-      <w:r>
-        <w:rPr/>
-      </w:r>
-    </w:p>
-    <w:p>
-      <w:pPr>
-        <w:pStyle w:val="Normal"/>
+        <w:t>The two types of modes in a dual-mode OS are user mode and kernel/privilege mode. This is done by either enabling the mode bit in the CPU for user mode or disabling it for kernel/privilege mode.</w:t>
+      </w:r>
+    </w:p>
+    <w:p>
+      <w:pPr>
+        <w:pStyle w:val="Normal"/>
+        <w:rPr/>
+      </w:pPr>
+      <w:r>
+        <w:rPr/>
+      </w:r>
+    </w:p>
+    <w:p>
+      <w:pPr>
+        <w:pStyle w:val="Normal"/>
+        <w:widowControl w:val="false"/>
+        <w:suppressAutoHyphens w:val="true"/>
+        <w:bidi w:val="0"/>
+        <w:ind w:left="737" w:right="0" w:hanging="0"/>
+        <w:jc w:val="left"/>
         <w:rPr/>
       </w:pPr>
       <w:r>
@@ -176,6 +148,11 @@
     <w:p>
       <w:pPr>
         <w:pStyle w:val="Normal"/>
+        <w:widowControl w:val="false"/>
+        <w:suppressAutoHyphens w:val="true"/>
+        <w:bidi w:val="0"/>
+        <w:ind w:left="737" w:right="0" w:hanging="0"/>
+        <w:jc w:val="left"/>
         <w:rPr/>
       </w:pPr>
       <w:r>
@@ -186,15 +163,25 @@
     <w:p>
       <w:pPr>
         <w:pStyle w:val="Normal"/>
-        <w:rPr/>
-      </w:pPr>
-      <w:r>
-        <w:rPr/>
-      </w:r>
-    </w:p>
-    <w:p>
-      <w:pPr>
-        <w:pStyle w:val="Normal"/>
+        <w:widowControl w:val="false"/>
+        <w:suppressAutoHyphens w:val="true"/>
+        <w:bidi w:val="0"/>
+        <w:ind w:left="737" w:right="0" w:hanging="0"/>
+        <w:jc w:val="left"/>
+        <w:rPr/>
+      </w:pPr>
+      <w:r>
+        <w:rPr/>
+      </w:r>
+    </w:p>
+    <w:p>
+      <w:pPr>
+        <w:pStyle w:val="Normal"/>
+        <w:widowControl w:val="false"/>
+        <w:suppressAutoHyphens w:val="true"/>
+        <w:bidi w:val="0"/>
+        <w:ind w:left="737" w:right="0" w:hanging="0"/>
+        <w:jc w:val="left"/>
         <w:rPr/>
       </w:pPr>
       <w:r>
@@ -205,50 +192,48 @@
     <w:p>
       <w:pPr>
         <w:pStyle w:val="Normal"/>
-        <w:rPr/>
-      </w:pPr>
-      <w:r>
-        <w:rPr/>
-      </w:r>
-    </w:p>
-    <w:p>
-      <w:pPr>
-        <w:pStyle w:val="Normal"/>
-        <w:rPr/>
-      </w:pPr>
-      <w:r>
-        <w:rPr/>
-        <w:t xml:space="preserve">This hardware mechanism is necessary in order to protect the system from </w:t>
-      </w:r>
-      <w:r>
-        <w:rPr/>
-        <w:t xml:space="preserve">malicious </w:t>
-      </w:r>
-      <w:r>
-        <w:rPr/>
-        <w:t>users from mismanaging the system's hardware and possibly destroying the system all together.</w:t>
-      </w:r>
-    </w:p>
-    <w:p>
-      <w:pPr>
-        <w:pStyle w:val="Normal"/>
-        <w:rPr/>
-      </w:pPr>
-      <w:r>
-        <w:rPr/>
-      </w:r>
-    </w:p>
-    <w:p>
-      <w:pPr>
-        <w:pStyle w:val="Normal"/>
-        <w:rPr>
-          <w:rFonts w:ascii="Times New Roman" w:hAnsi="Times New Roman"/>
-        </w:rPr>
-      </w:pPr>
-      <w:r>
-        <w:rPr>
-          <w:rFonts w:ascii="Times New Roman" w:hAnsi="Times New Roman"/>
-        </w:rPr>
+        <w:widowControl w:val="false"/>
+        <w:suppressAutoHyphens w:val="true"/>
+        <w:bidi w:val="0"/>
+        <w:ind w:left="737" w:right="0" w:hanging="0"/>
+        <w:jc w:val="left"/>
+        <w:rPr/>
+      </w:pPr>
+      <w:r>
+        <w:rPr/>
+      </w:r>
+    </w:p>
+    <w:p>
+      <w:pPr>
+        <w:pStyle w:val="Normal"/>
+        <w:widowControl w:val="false"/>
+        <w:suppressAutoHyphens w:val="true"/>
+        <w:bidi w:val="0"/>
+        <w:ind w:left="737" w:right="0" w:hanging="0"/>
+        <w:jc w:val="left"/>
+        <w:rPr/>
+      </w:pPr>
+      <w:r>
+        <w:rPr/>
+        <w:t>This hardware mechanism is necessary in order to protect the system from malicious users from mismanaging the system's hardware and possibly destroying the system all together.</w:t>
+      </w:r>
+    </w:p>
+    <w:p>
+      <w:pPr>
+        <w:pStyle w:val="Normal"/>
+        <w:rPr/>
+      </w:pPr>
+      <w:r>
+        <w:rPr/>
+      </w:r>
+    </w:p>
+    <w:p>
+      <w:pPr>
+        <w:pStyle w:val="Normal"/>
+        <w:rPr/>
+      </w:pPr>
+      <w:r>
+        <w:rPr/>
       </w:r>
     </w:p>
     <w:p>
@@ -271,92 +256,35 @@
           <w:ilvl w:val="1"/>
           <w:numId w:val="3"/>
         </w:numPr>
-        <w:rPr>
-          <w:rFonts w:ascii="Times New Roman" w:hAnsi="Times New Roman"/>
-        </w:rPr>
-      </w:pPr>
-      <w:r>
-        <w:rPr>
-          <w:rFonts w:ascii="Times New Roman" w:hAnsi="Times New Roman"/>
-        </w:rPr>
-        <w:t xml:space="preserve">The special cards are needed to identify the </w:t>
-      </w:r>
-      <w:r>
-        <w:rPr>
-          <w:rFonts w:ascii="Times New Roman" w:hAnsi="Times New Roman"/>
-        </w:rPr>
-        <w:t xml:space="preserve">start of a </w:t>
-      </w:r>
-      <w:r>
-        <w:rPr>
-          <w:rFonts w:ascii="Times New Roman" w:hAnsi="Times New Roman"/>
-        </w:rPr>
-        <w:t xml:space="preserve">job, the different sections (text, data, or bss) of the the program, the type </w:t>
-      </w:r>
-      <w:r>
-        <w:rPr>
-          <w:rFonts w:ascii="Times New Roman" w:hAnsi="Times New Roman"/>
-        </w:rPr>
-        <w:t>of</w:t>
-      </w:r>
-      <w:r>
-        <w:rPr>
-          <w:rFonts w:ascii="Times New Roman" w:hAnsi="Times New Roman"/>
-        </w:rPr>
-        <w:t xml:space="preserve"> compiler </w:t>
-      </w:r>
-      <w:r>
-        <w:rPr>
-          <w:rFonts w:ascii="Times New Roman" w:hAnsi="Times New Roman"/>
-        </w:rPr>
-        <w:t>or compilers needed</w:t>
-      </w:r>
-      <w:r>
-        <w:rPr>
-          <w:rFonts w:ascii="Times New Roman" w:hAnsi="Times New Roman"/>
-        </w:rPr>
-        <w:t xml:space="preserve">, </w:t>
-      </w:r>
-      <w:r>
-        <w:rPr>
-          <w:rFonts w:ascii="Times New Roman" w:hAnsi="Times New Roman"/>
-        </w:rPr>
-        <w:t xml:space="preserve">which libraries to link, call the assembler and finally the end of a job. </w:t>
-      </w:r>
-    </w:p>
-    <w:p>
-      <w:pPr>
-        <w:pStyle w:val="Normal"/>
-        <w:rPr/>
-      </w:pPr>
-      <w:r>
-        <w:rPr/>
-      </w:r>
-    </w:p>
-    <w:p>
-      <w:pPr>
-        <w:pStyle w:val="Normal"/>
-        <w:rPr>
-          <w:rFonts w:ascii="Times New Roman" w:hAnsi="Times New Roman"/>
-        </w:rPr>
-      </w:pPr>
-      <w:r>
-        <w:rPr>
-          <w:rFonts w:ascii="Times New Roman" w:hAnsi="Times New Roman"/>
-        </w:rPr>
-        <w:t>The interperter would interpert these special cards after they were loaded into the input spooler. It would inter</w:t>
-      </w:r>
-      <w:r>
-        <w:rPr>
-          <w:rFonts w:ascii="Times New Roman" w:hAnsi="Times New Roman"/>
-        </w:rPr>
-        <w:t>r</w:t>
-      </w:r>
-      <w:r>
-        <w:rPr>
-          <w:rFonts w:ascii="Times New Roman" w:hAnsi="Times New Roman"/>
-        </w:rPr>
-        <w:t>upt the CPU, and would ask the OS for the appropriate commands.</w:t>
+        <w:rPr/>
+      </w:pPr>
+      <w:r>
+        <w:rPr/>
+        <w:t xml:space="preserve">The special cards are needed to identify the start of a job, the different sections (text, data, or bss) of the the program, the type of compiler or compilers needed, which libraries to link, call the assembler and finally the end of a job. </w:t>
+      </w:r>
+    </w:p>
+    <w:p>
+      <w:pPr>
+        <w:pStyle w:val="Normal"/>
+        <w:rPr/>
+      </w:pPr>
+      <w:r>
+        <w:rPr/>
+      </w:r>
+    </w:p>
+    <w:p>
+      <w:pPr>
+        <w:pStyle w:val="Normal"/>
+        <w:widowControl w:val="false"/>
+        <w:suppressAutoHyphens w:val="true"/>
+        <w:bidi w:val="0"/>
+        <w:ind w:left="1077" w:right="0" w:hanging="0"/>
+        <w:jc w:val="left"/>
+        <w:rPr/>
+      </w:pPr>
+      <w:r>
+        <w:rPr/>
+        <w:t>The interperter would interpert these special cards after they were loaded into the input spooler. It would interrupt the CPU, and would ask the OS for the appropriate commands.</w:t>
       </w:r>
     </w:p>
     <w:p>
@@ -384,80 +312,53 @@
           <w:ilvl w:val="1"/>
           <w:numId w:val="3"/>
         </w:numPr>
-        <w:rPr>
-          <w:rFonts w:ascii="Times New Roman" w:hAnsi="Times New Roman"/>
-        </w:rPr>
-      </w:pPr>
-      <w:r>
-        <w:rPr>
-          <w:rFonts w:ascii="Times New Roman" w:hAnsi="Times New Roman"/>
-        </w:rPr>
-        <w:t xml:space="preserve">In the event of a program crash, the OS would do a core/memory dump of all the contents in memory, </w:t>
-      </w:r>
-      <w:r>
-        <w:rPr>
-          <w:rFonts w:ascii="Times New Roman" w:hAnsi="Times New Roman"/>
-        </w:rPr>
-        <w:t>CPU state (registers, flags, program counter, stack pointer) and program state just before the crash occured in hexadecimal values. This information was used for debugging and finding why the error occured.</w:t>
-      </w:r>
-    </w:p>
-    <w:p>
-      <w:pPr>
-        <w:pStyle w:val="Normal"/>
-        <w:rPr>
-          <w:rFonts w:ascii="Times New Roman" w:hAnsi="Times New Roman"/>
-        </w:rPr>
-      </w:pPr>
-      <w:r>
-        <w:rPr>
-          <w:rFonts w:ascii="Times New Roman" w:hAnsi="Times New Roman"/>
-        </w:rPr>
-      </w:r>
-    </w:p>
-    <w:p>
-      <w:pPr>
-        <w:pStyle w:val="Normal"/>
-        <w:rPr>
-          <w:rFonts w:ascii="Times New Roman" w:hAnsi="Times New Roman"/>
-        </w:rPr>
-      </w:pPr>
-      <w:r>
-        <w:rPr>
-          <w:rFonts w:ascii="Times New Roman" w:hAnsi="Times New Roman"/>
-        </w:rPr>
-        <w:t xml:space="preserve">The OS should store information onto the storage device in order for the information to be printed out </w:t>
-      </w:r>
-      <w:r>
-        <w:rPr>
-          <w:rFonts w:ascii="Times New Roman" w:hAnsi="Times New Roman"/>
-        </w:rPr>
-        <w:t>for analysis.</w:t>
-      </w:r>
-    </w:p>
-    <w:p>
-      <w:pPr>
-        <w:pStyle w:val="Normal"/>
-        <w:rPr>
-          <w:rFonts w:ascii="Times New Roman" w:hAnsi="Times New Roman"/>
-        </w:rPr>
-      </w:pPr>
-      <w:r>
-        <w:rPr>
-          <w:rFonts w:ascii="Times New Roman" w:hAnsi="Times New Roman"/>
-        </w:rPr>
-      </w:r>
-    </w:p>
-    <w:p>
-      <w:pPr>
-        <w:pStyle w:val="Normal"/>
-        <w:rPr>
-          <w:rFonts w:ascii="Times New Roman" w:hAnsi="Times New Roman"/>
-        </w:rPr>
-      </w:pPr>
-      <w:r>
-        <w:rPr>
-          <w:rFonts w:ascii="Times New Roman" w:hAnsi="Times New Roman"/>
-        </w:rPr>
+        <w:rPr/>
+      </w:pPr>
+      <w:r>
+        <w:rPr/>
+        <w:t>In the event of a program crash, the OS would do a core/memory dump of all the contents in memory, CPU state (registers, flags, program counter, stack pointer) and program state just before the crash occured in hexadecimal values. This information was used for debugging and finding why the error occured.</w:t>
+      </w:r>
+    </w:p>
+    <w:p>
+      <w:pPr>
+        <w:pStyle w:val="Normal"/>
+        <w:rPr/>
+      </w:pPr>
+      <w:r>
+        <w:rPr/>
+      </w:r>
+    </w:p>
+    <w:p>
+      <w:pPr>
+        <w:pStyle w:val="Normal"/>
+        <w:widowControl w:val="false"/>
+        <w:suppressAutoHyphens w:val="true"/>
+        <w:bidi w:val="0"/>
+        <w:ind w:left="1077" w:right="0" w:hanging="0"/>
+        <w:jc w:val="left"/>
+        <w:rPr/>
+      </w:pPr>
+      <w:r>
+        <w:rPr/>
+        <w:t>The OS should store information onto the storage device in order for the information to be printed out for analysis.</w:t>
+      </w:r>
+    </w:p>
+    <w:p>
+      <w:pPr>
+        <w:pStyle w:val="Normal"/>
+        <w:rPr/>
+      </w:pPr>
+      <w:r>
+        <w:rPr/>
+      </w:r>
+    </w:p>
+    <w:p>
+      <w:pPr>
+        <w:pStyle w:val="Normal"/>
+        <w:rPr/>
+      </w:pPr>
+      <w:r>
+        <w:rPr/>
       </w:r>
     </w:p>
     <w:p>
@@ -467,40 +368,28 @@
           <w:ilvl w:val="0"/>
           <w:numId w:val="2"/>
         </w:numPr>
-        <w:rPr>
-          <w:rFonts w:ascii="Times New Roman" w:hAnsi="Times New Roman"/>
-        </w:rPr>
-      </w:pPr>
-      <w:r>
-        <w:rPr>
-          <w:rFonts w:ascii="Times New Roman" w:hAnsi="Times New Roman"/>
-        </w:rPr>
-      </w:r>
-    </w:p>
-    <w:p>
-      <w:pPr>
-        <w:pStyle w:val="Normal"/>
-        <w:rPr>
-          <w:rFonts w:ascii="Times New Roman" w:hAnsi="Times New Roman"/>
-        </w:rPr>
-      </w:pPr>
-      <w:r>
-        <w:rPr>
-          <w:rFonts w:ascii="Times New Roman" w:hAnsi="Times New Roman"/>
-        </w:rPr>
-      </w:r>
-    </w:p>
-    <w:p>
-      <w:pPr>
-        <w:pStyle w:val="Normal"/>
-        <w:rPr>
-          <w:rFonts w:ascii="Times New Roman" w:hAnsi="Times New Roman"/>
-        </w:rPr>
-      </w:pPr>
-      <w:r>
-        <w:rPr>
-          <w:rFonts w:ascii="Times New Roman" w:hAnsi="Times New Roman"/>
-        </w:rPr>
+        <w:rPr/>
+      </w:pPr>
+      <w:r>
+        <w:rPr/>
+      </w:r>
+    </w:p>
+    <w:p>
+      <w:pPr>
+        <w:pStyle w:val="Normal"/>
+        <w:rPr/>
+      </w:pPr>
+      <w:r>
+        <w:rPr/>
+      </w:r>
+    </w:p>
+    <w:p>
+      <w:pPr>
+        <w:pStyle w:val="Normal"/>
+        <w:rPr/>
+      </w:pPr>
+      <w:r>
+        <w:rPr/>
       </w:r>
     </w:p>
     <w:p>
@@ -510,14 +399,10 @@
           <w:ilvl w:val="0"/>
           <w:numId w:val="2"/>
         </w:numPr>
-        <w:rPr>
-          <w:rFonts w:ascii="Times New Roman" w:hAnsi="Times New Roman"/>
-        </w:rPr>
-      </w:pPr>
-      <w:r>
-        <w:rPr>
-          <w:rFonts w:ascii="Times New Roman" w:hAnsi="Times New Roman"/>
-        </w:rPr>
+        <w:rPr/>
+      </w:pPr>
+      <w:r>
+        <w:rPr/>
       </w:r>
     </w:p>
     <w:p>
@@ -527,36 +412,27 @@
           <w:ilvl w:val="1"/>
           <w:numId w:val="2"/>
         </w:numPr>
+        <w:rPr/>
+      </w:pPr>
+      <w:r>
         <w:rPr>
-          <w:rFonts w:ascii="Times New Roman" w:hAnsi="Times New Roman"/>
-        </w:rPr>
-      </w:pPr>
-      <w:r>
-        <w:rPr>
-          <w:rFonts w:ascii="Times New Roman" w:hAnsi="Times New Roman"/>
           <w:b/>
           <w:bCs/>
         </w:rPr>
         <w:t>Interactive</w:t>
       </w:r>
       <w:r>
-        <w:rPr>
-          <w:rFonts w:ascii="Times New Roman" w:hAnsi="Times New Roman"/>
-        </w:rPr>
+        <w:rPr/>
         <w:t>: An interactive system is a system that is made up of many short transactions in which the next transaction's result can not be predicted. This system must respond rapidly to user requests as they wait for the results</w:t>
       </w:r>
     </w:p>
     <w:p>
       <w:pPr>
         <w:pStyle w:val="Normal"/>
-        <w:rPr>
-          <w:rFonts w:ascii="Times New Roman" w:hAnsi="Times New Roman"/>
-        </w:rPr>
-      </w:pPr>
-      <w:r>
-        <w:rPr>
-          <w:rFonts w:ascii="Times New Roman" w:hAnsi="Times New Roman"/>
-        </w:rPr>
+        <w:rPr/>
+      </w:pPr>
+      <w:r>
+        <w:rPr/>
       </w:r>
     </w:p>
     <w:p>
@@ -566,13 +442,10 @@
           <w:ilvl w:val="1"/>
           <w:numId w:val="2"/>
         </w:numPr>
+        <w:rPr/>
+      </w:pPr>
+      <w:r>
         <w:rPr>
-          <w:rFonts w:ascii="Times New Roman" w:hAnsi="Times New Roman"/>
-        </w:rPr>
-      </w:pPr>
-      <w:r>
-        <w:rPr>
-          <w:rFonts w:ascii="Times New Roman" w:hAnsi="Times New Roman"/>
           <w:b/>
           <w:bCs/>
         </w:rPr>
@@ -580,7 +453,6 @@
       </w:r>
       <w:r>
         <w:rPr>
-          <w:rFonts w:ascii="Times New Roman" w:hAnsi="Times New Roman"/>
           <w:b w:val="false"/>
           <w:bCs w:val="false"/>
         </w:rPr>
@@ -588,30 +460,23 @@
       </w:r>
       <w:r>
         <w:rPr>
-          <w:rFonts w:ascii="Times New Roman" w:hAnsi="Times New Roman"/>
           <w:b/>
           <w:bCs/>
         </w:rPr>
         <w:t xml:space="preserve"> </w:t>
       </w:r>
       <w:r>
-        <w:rPr>
-          <w:rFonts w:ascii="Times New Roman" w:hAnsi="Times New Roman"/>
-        </w:rPr>
+        <w:rPr/>
         <w:t>A real time system is a system that must process information and respond within a specific time frame or results will be catastrophic.</w:t>
       </w:r>
     </w:p>
     <w:p>
       <w:pPr>
         <w:pStyle w:val="Normal"/>
-        <w:rPr>
-          <w:rFonts w:ascii="Times New Roman" w:hAnsi="Times New Roman"/>
-        </w:rPr>
-      </w:pPr>
-      <w:r>
-        <w:rPr>
-          <w:rFonts w:ascii="Times New Roman" w:hAnsi="Times New Roman"/>
-        </w:rPr>
+        <w:rPr/>
+      </w:pPr>
+      <w:r>
+        <w:rPr/>
       </w:r>
     </w:p>
     <w:p>
@@ -621,54 +486,27 @@
           <w:ilvl w:val="1"/>
           <w:numId w:val="2"/>
         </w:numPr>
+        <w:rPr/>
+      </w:pPr>
+      <w:r>
         <w:rPr>
-          <w:rFonts w:ascii="Times New Roman" w:hAnsi="Times New Roman"/>
-        </w:rPr>
-      </w:pPr>
-      <w:r>
-        <w:rPr>
-          <w:rFonts w:ascii="Times New Roman" w:hAnsi="Times New Roman"/>
           <w:b/>
           <w:bCs/>
         </w:rPr>
         <w:t>Distributed</w:t>
       </w:r>
       <w:r>
-        <w:rPr>
-          <w:rFonts w:ascii="Times New Roman" w:hAnsi="Times New Roman"/>
-        </w:rPr>
-        <w:t xml:space="preserve">: A distributed system is a </w:t>
-      </w:r>
-      <w:r>
-        <w:rPr>
-          <w:rFonts w:ascii="Times New Roman" w:hAnsi="Times New Roman"/>
-        </w:rPr>
-        <w:t>collection of computers</w:t>
-      </w:r>
-      <w:r>
-        <w:rPr>
-          <w:rFonts w:ascii="Times New Roman" w:hAnsi="Times New Roman"/>
-        </w:rPr>
-        <w:t xml:space="preserve"> that distributes the work equally among </w:t>
-      </w:r>
-      <w:r>
-        <w:rPr>
-          <w:rFonts w:ascii="Times New Roman" w:hAnsi="Times New Roman"/>
-        </w:rPr>
-        <w:t>the group thus appearing as one enormous computer.</w:t>
-      </w:r>
-    </w:p>
-    <w:p>
-      <w:pPr>
-        <w:pStyle w:val="Normal"/>
-        <w:rPr>
-          <w:rFonts w:ascii="Times New Roman" w:hAnsi="Times New Roman"/>
-        </w:rPr>
-      </w:pPr>
-      <w:r>
-        <w:rPr>
-          <w:rFonts w:ascii="Times New Roman" w:hAnsi="Times New Roman"/>
-        </w:rPr>
+        <w:rPr/>
+        <w:t>: A distributed system is a collection of computers that distributes the work equally among the group thus appearing as one enormous computer.</w:t>
+      </w:r>
+    </w:p>
+    <w:p>
+      <w:pPr>
+        <w:pStyle w:val="Normal"/>
+        <w:rPr/>
+      </w:pPr>
+      <w:r>
+        <w:rPr/>
       </w:r>
     </w:p>
     <w:p>
@@ -678,82 +516,60 @@
           <w:ilvl w:val="1"/>
           <w:numId w:val="2"/>
         </w:numPr>
+        <w:rPr/>
+      </w:pPr>
+      <w:r>
         <w:rPr>
-          <w:rFonts w:ascii="Times New Roman" w:hAnsi="Times New Roman"/>
-        </w:rPr>
-      </w:pPr>
-      <w:r>
-        <w:rPr>
-          <w:rFonts w:ascii="Times New Roman" w:hAnsi="Times New Roman"/>
           <w:b/>
           <w:bCs/>
         </w:rPr>
         <w:t>Parallel</w:t>
       </w:r>
       <w:r>
-        <w:rPr>
-          <w:rFonts w:ascii="Times New Roman" w:hAnsi="Times New Roman"/>
-        </w:rPr>
-        <w:t xml:space="preserve">: </w:t>
-      </w:r>
-      <w:r>
-        <w:rPr>
-          <w:rFonts w:ascii="Times New Roman" w:hAnsi="Times New Roman"/>
-        </w:rPr>
-        <w:t>A parallel system contains multiple processors on dye (chip), multiple CPUs on motherboard or both. Multi-processors on chip usually share the same bus, clock, memory and peripheral devices. Multi-CPUs may share memory and peripeheral devices however they have their own dedicated buses, and clock speeds.</w:t>
-      </w:r>
-    </w:p>
-    <w:p>
-      <w:pPr>
-        <w:pStyle w:val="Normal"/>
-        <w:rPr>
-          <w:rFonts w:ascii="Times New Roman" w:hAnsi="Times New Roman"/>
-        </w:rPr>
-      </w:pPr>
-      <w:r>
-        <w:rPr>
-          <w:rFonts w:ascii="Times New Roman" w:hAnsi="Times New Roman"/>
-        </w:rPr>
-      </w:r>
-    </w:p>
-    <w:p>
-      <w:pPr>
-        <w:pStyle w:val="Normal"/>
-        <w:rPr>
-          <w:rFonts w:ascii="Times New Roman" w:hAnsi="Times New Roman"/>
-        </w:rPr>
-      </w:pPr>
-      <w:r>
-        <w:rPr>
-          <w:rFonts w:ascii="Times New Roman" w:hAnsi="Times New Roman"/>
-        </w:rPr>
+        <w:rPr/>
+        <w:t>: A parallel system contains multiple processors on dye (chip), multiple CPUs on motherboard or both. Multi-processors on chip usually share the same bus, clock, memory and peripheral devices. Multi-CPUs may share memory and peripeheral devices however they have their own dedicated buses, and clock speeds.</w:t>
+      </w:r>
+    </w:p>
+    <w:p>
+      <w:pPr>
+        <w:pStyle w:val="Normal"/>
+        <w:rPr/>
+      </w:pPr>
+      <w:r>
+        <w:rPr/>
+      </w:r>
+    </w:p>
+    <w:p>
+      <w:pPr>
+        <w:pStyle w:val="Normal"/>
+        <w:widowControl w:val="false"/>
+        <w:suppressAutoHyphens w:val="true"/>
+        <w:bidi w:val="0"/>
+        <w:ind w:left="1134" w:right="0" w:hanging="0"/>
+        <w:jc w:val="left"/>
+        <w:rPr/>
+      </w:pPr>
+      <w:r>
+        <w:rPr/>
         <w:t>The idea of parallel systems is that there are a number of processors executing processes in parallel.</w:t>
       </w:r>
     </w:p>
     <w:p>
       <w:pPr>
         <w:pStyle w:val="Normal"/>
-        <w:rPr>
-          <w:rFonts w:ascii="Times New Roman" w:hAnsi="Times New Roman"/>
-        </w:rPr>
-      </w:pPr>
-      <w:r>
-        <w:rPr>
-          <w:rFonts w:ascii="Times New Roman" w:hAnsi="Times New Roman"/>
-        </w:rPr>
-      </w:r>
-    </w:p>
-    <w:p>
-      <w:pPr>
-        <w:pStyle w:val="Normal"/>
-        <w:rPr>
-          <w:rFonts w:ascii="Times New Roman" w:hAnsi="Times New Roman"/>
-        </w:rPr>
-      </w:pPr>
-      <w:r>
-        <w:rPr>
-          <w:rFonts w:ascii="Times New Roman" w:hAnsi="Times New Roman"/>
-        </w:rPr>
+        <w:rPr/>
+      </w:pPr>
+      <w:r>
+        <w:rPr/>
+      </w:r>
+    </w:p>
+    <w:p>
+      <w:pPr>
+        <w:pStyle w:val="Normal"/>
+        <w:rPr/>
+      </w:pPr>
+      <w:r>
+        <w:rPr/>
       </w:r>
     </w:p>
     <w:p>
@@ -763,126 +579,35 @@
           <w:ilvl w:val="0"/>
           <w:numId w:val="2"/>
         </w:numPr>
-        <w:rPr>
-          <w:rFonts w:ascii="Times New Roman" w:hAnsi="Times New Roman"/>
-        </w:rPr>
-      </w:pPr>
-      <w:r>
-        <w:rPr>
-          <w:rFonts w:ascii="Times New Roman" w:hAnsi="Times New Roman"/>
-        </w:rPr>
-        <w:t xml:space="preserve">The idea of time sharing was created because of the problem that occured with a single user. </w:t>
-      </w:r>
-      <w:r>
-        <w:rPr>
-          <w:rFonts w:ascii="Times New Roman" w:hAnsi="Times New Roman"/>
-        </w:rPr>
-        <w:t>A single user</w:t>
-      </w:r>
-      <w:r>
-        <w:rPr>
-          <w:rFonts w:ascii="Times New Roman" w:hAnsi="Times New Roman"/>
-        </w:rPr>
-        <w:t xml:space="preserve"> would </w:t>
-      </w:r>
-      <w:r>
-        <w:rPr>
-          <w:rFonts w:ascii="Times New Roman" w:hAnsi="Times New Roman"/>
-        </w:rPr>
-        <w:t>typically</w:t>
-      </w:r>
-      <w:r>
-        <w:rPr>
-          <w:rFonts w:ascii="Times New Roman" w:hAnsi="Times New Roman"/>
-        </w:rPr>
-        <w:t xml:space="preserve"> mismanage the CPU time </w:t>
-      </w:r>
-      <w:r>
-        <w:rPr>
-          <w:rFonts w:ascii="Times New Roman" w:hAnsi="Times New Roman"/>
-        </w:rPr>
-        <w:t>allowing the CPU to wait long periods of time</w:t>
-      </w:r>
-      <w:r>
-        <w:rPr>
-          <w:rFonts w:ascii="Times New Roman" w:hAnsi="Times New Roman"/>
-        </w:rPr>
-        <w:t xml:space="preserve">. The solution was that it allowed only a specific amount of time to a group of users for the CPU to be used thus reducing the wait time. </w:t>
-      </w:r>
-    </w:p>
-    <w:p>
-      <w:pPr>
-        <w:pStyle w:val="Normal"/>
-        <w:rPr>
-          <w:rFonts w:ascii="Times New Roman" w:hAnsi="Times New Roman"/>
-        </w:rPr>
-      </w:pPr>
-      <w:r>
-        <w:rPr>
-          <w:rFonts w:ascii="Times New Roman" w:hAnsi="Times New Roman"/>
-        </w:rPr>
-      </w:r>
-    </w:p>
-    <w:p>
-      <w:pPr>
-        <w:pStyle w:val="Normal"/>
-        <w:rPr>
-          <w:rFonts w:ascii="Times New Roman" w:hAnsi="Times New Roman"/>
-        </w:rPr>
-      </w:pPr>
-      <w:r>
-        <w:rPr>
-          <w:rFonts w:ascii="Times New Roman" w:hAnsi="Times New Roman"/>
-        </w:rPr>
-        <w:t xml:space="preserve">This concept was adapted into OS in which the OS would give processes in the ready stage a specific amount of time to run. Once the time was </w:t>
-      </w:r>
-      <w:r>
-        <w:rPr>
-          <w:rFonts w:ascii="Times New Roman" w:hAnsi="Times New Roman"/>
-        </w:rPr>
-        <w:t>up</w:t>
-      </w:r>
-      <w:r>
-        <w:rPr>
-          <w:rFonts w:ascii="Times New Roman" w:hAnsi="Times New Roman"/>
-        </w:rPr>
-        <w:t>, the process would be interrupted by the OS, moved back into the ready state, and another process would start running. In the event that a process finished before it's time was up or was waiting for I/O, the process would invoke a software inter</w:t>
-      </w:r>
-      <w:r>
-        <w:rPr>
-          <w:rFonts w:ascii="Times New Roman" w:hAnsi="Times New Roman"/>
-        </w:rPr>
-        <w:t>r</w:t>
-      </w:r>
-      <w:r>
-        <w:rPr>
-          <w:rFonts w:ascii="Times New Roman" w:hAnsi="Times New Roman"/>
-        </w:rPr>
-        <w:t>upt and the OS would give the CPU to the nex</w:t>
-      </w:r>
-      <w:r>
-        <w:rPr>
-          <w:rFonts w:ascii="Times New Roman" w:hAnsi="Times New Roman"/>
-        </w:rPr>
-        <w:t xml:space="preserve">t </w:t>
-      </w:r>
-      <w:r>
-        <w:rPr>
-          <w:rFonts w:ascii="Times New Roman" w:hAnsi="Times New Roman"/>
-        </w:rPr>
-        <w:t xml:space="preserve">process </w:t>
-      </w:r>
-      <w:r>
-        <w:rPr>
-          <w:rFonts w:ascii="Times New Roman" w:hAnsi="Times New Roman"/>
-        </w:rPr>
-        <w:t>in the ready stage</w:t>
-      </w:r>
-      <w:r>
-        <w:rPr>
-          <w:rFonts w:ascii="Times New Roman" w:hAnsi="Times New Roman"/>
-        </w:rPr>
-        <w:t>.</w:t>
+        <w:rPr/>
+      </w:pPr>
+      <w:r>
+        <w:rPr/>
+        <w:t xml:space="preserve">The idea of time sharing was created because of the problem that occured with a single user. A single user would typically mismanage the CPU time allowing the CPU to wait long periods of time. The solution was that it allowed only a specific amount of time to a group of users for the CPU to be used thus reducing the wait time. </w:t>
+      </w:r>
+    </w:p>
+    <w:p>
+      <w:pPr>
+        <w:pStyle w:val="Normal"/>
+        <w:rPr/>
+      </w:pPr>
+      <w:r>
+        <w:rPr/>
+      </w:r>
+    </w:p>
+    <w:p>
+      <w:pPr>
+        <w:pStyle w:val="Normal"/>
+        <w:widowControl w:val="false"/>
+        <w:suppressAutoHyphens w:val="true"/>
+        <w:bidi w:val="0"/>
+        <w:ind w:left="737" w:right="0" w:hanging="0"/>
+        <w:jc w:val="left"/>
+        <w:rPr/>
+      </w:pPr>
+      <w:r>
+        <w:rPr/>
+        <w:t>This concept was adapted into OS in which the OS would give processes in the ready stage a specific amount of time to run. Once the time was up, the process would be interrupted by the OS, moved back into the ready state, and another process would start running. In the event that a process finished before it's time was up or was waiting for I/O, the process would invoke a software interrupt and the OS would give the CPU to the next process in the ready stage.</w:t>
       </w:r>
     </w:p>
     <w:sectPr>
@@ -952,7 +677,6 @@
         </w:tabs>
         <w:ind w:left="1080" w:hanging="360"/>
       </w:pPr>
-      <w:rPr/>
     </w:lvl>
     <w:lvl w:ilvl="2">
       <w:start w:val="1"/>
@@ -965,7 +689,6 @@
         </w:tabs>
         <w:ind w:left="1440" w:hanging="360"/>
       </w:pPr>
-      <w:rPr/>
     </w:lvl>
     <w:lvl w:ilvl="3">
       <w:start w:val="1"/>
@@ -978,7 +701,6 @@
         </w:tabs>
         <w:ind w:left="1800" w:hanging="360"/>
       </w:pPr>
-      <w:rPr/>
     </w:lvl>
     <w:lvl w:ilvl="4">
       <w:start w:val="1"/>
@@ -991,7 +713,6 @@
         </w:tabs>
         <w:ind w:left="2160" w:hanging="360"/>
       </w:pPr>
-      <w:rPr/>
     </w:lvl>
     <w:lvl w:ilvl="5">
       <w:start w:val="1"/>
@@ -1004,7 +725,6 @@
         </w:tabs>
         <w:ind w:left="2520" w:hanging="360"/>
       </w:pPr>
-      <w:rPr/>
     </w:lvl>
     <w:lvl w:ilvl="6">
       <w:start w:val="1"/>
@@ -1017,7 +737,6 @@
         </w:tabs>
         <w:ind w:left="2880" w:hanging="360"/>
       </w:pPr>
-      <w:rPr/>
     </w:lvl>
     <w:lvl w:ilvl="7">
       <w:start w:val="1"/>
@@ -1030,7 +749,6 @@
         </w:tabs>
         <w:ind w:left="3240" w:hanging="360"/>
       </w:pPr>
-      <w:rPr/>
     </w:lvl>
     <w:lvl w:ilvl="8">
       <w:start w:val="1"/>
@@ -1043,7 +761,6 @@
         </w:tabs>
         <w:ind w:left="3600" w:hanging="360"/>
       </w:pPr>
-      <w:rPr/>
     </w:lvl>
   </w:abstractNum>
   <w:abstractNum w:abstractNumId="2">
@@ -1070,7 +787,6 @@
         </w:tabs>
         <w:ind w:left="1080" w:hanging="360"/>
       </w:pPr>
-      <w:rPr/>
     </w:lvl>
     <w:lvl w:ilvl="2">
       <w:start w:val="1"/>
@@ -1083,7 +799,6 @@
         </w:tabs>
         <w:ind w:left="1440" w:hanging="360"/>
       </w:pPr>
-      <w:rPr/>
     </w:lvl>
     <w:lvl w:ilvl="3">
       <w:start w:val="1"/>
@@ -1096,7 +811,6 @@
         </w:tabs>
         <w:ind w:left="1800" w:hanging="360"/>
       </w:pPr>
-      <w:rPr/>
     </w:lvl>
     <w:lvl w:ilvl="4">
       <w:start w:val="1"/>
@@ -1109,7 +823,6 @@
         </w:tabs>
         <w:ind w:left="2160" w:hanging="360"/>
       </w:pPr>
-      <w:rPr/>
     </w:lvl>
     <w:lvl w:ilvl="5">
       <w:start w:val="1"/>
@@ -1122,7 +835,6 @@
         </w:tabs>
         <w:ind w:left="2520" w:hanging="360"/>
       </w:pPr>
-      <w:rPr/>
     </w:lvl>
     <w:lvl w:ilvl="6">
       <w:start w:val="1"/>
@@ -1135,7 +847,6 @@
         </w:tabs>
         <w:ind w:left="2880" w:hanging="360"/>
       </w:pPr>
-      <w:rPr/>
     </w:lvl>
     <w:lvl w:ilvl="7">
       <w:start w:val="1"/>
@@ -1148,7 +859,6 @@
         </w:tabs>
         <w:ind w:left="3240" w:hanging="360"/>
       </w:pPr>
-      <w:rPr/>
     </w:lvl>
     <w:lvl w:ilvl="8">
       <w:start w:val="1"/>
@@ -1161,7 +871,6 @@
         </w:tabs>
         <w:ind w:left="3600" w:hanging="360"/>
       </w:pPr>
-      <w:rPr/>
     </w:lvl>
   </w:abstractNum>
   <w:abstractNum w:abstractNumId="3">
@@ -1176,7 +885,6 @@
         </w:tabs>
         <w:ind w:left="720" w:hanging="360"/>
       </w:pPr>
-      <w:rPr/>
     </w:lvl>
     <w:lvl w:ilvl="1">
       <w:start w:val="1"/>
@@ -1201,7 +909,6 @@
         </w:tabs>
         <w:ind w:left="1440" w:hanging="360"/>
       </w:pPr>
-      <w:rPr/>
     </w:lvl>
     <w:lvl w:ilvl="3">
       <w:start w:val="1"/>
@@ -1214,7 +921,6 @@
         </w:tabs>
         <w:ind w:left="1800" w:hanging="360"/>
       </w:pPr>
-      <w:rPr/>
     </w:lvl>
     <w:lvl w:ilvl="4">
       <w:start w:val="1"/>
@@ -1227,7 +933,6 @@
         </w:tabs>
         <w:ind w:left="2160" w:hanging="360"/>
       </w:pPr>
-      <w:rPr/>
     </w:lvl>
     <w:lvl w:ilvl="5">
       <w:start w:val="1"/>
@@ -1240,7 +945,6 @@
         </w:tabs>
         <w:ind w:left="2520" w:hanging="360"/>
       </w:pPr>
-      <w:rPr/>
     </w:lvl>
     <w:lvl w:ilvl="6">
       <w:start w:val="1"/>
@@ -1253,7 +957,6 @@
         </w:tabs>
         <w:ind w:left="2880" w:hanging="360"/>
       </w:pPr>
-      <w:rPr/>
     </w:lvl>
     <w:lvl w:ilvl="7">
       <w:start w:val="1"/>
@@ -1266,7 +969,6 @@
         </w:tabs>
         <w:ind w:left="3240" w:hanging="360"/>
       </w:pPr>
-      <w:rPr/>
     </w:lvl>
     <w:lvl w:ilvl="8">
       <w:start w:val="1"/>
@@ -1279,7 +981,6 @@
         </w:tabs>
         <w:ind w:left="3600" w:hanging="360"/>
       </w:pPr>
-      <w:rPr/>
     </w:lvl>
   </w:abstractNum>
   <w:abstractNum w:abstractNumId="4">
@@ -1465,10 +1166,6 @@
     <w:pPr/>
     <w:rPr/>
   </w:style>
-  <w:style w:type="character" w:styleId="NumberingSymbols">
-    <w:name w:val="Numbering Symbols"/>
-    <w:rPr/>
-  </w:style>
   <w:style w:type="character" w:styleId="Bullets">
     <w:name w:val="Bullets"/>
     <w:rPr>
@@ -1539,13 +1236,17 @@
   <w:style w:type="paragraph" w:styleId="Title">
     <w:name w:val="Title"/>
     <w:basedOn w:val="Heading"/>
-    <w:pPr/>
+    <w:pPr>
+      <w:jc w:val="left"/>
+    </w:pPr>
     <w:rPr/>
   </w:style>
   <w:style w:type="paragraph" w:styleId="Subtitle">
     <w:name w:val="Subtitle"/>
     <w:basedOn w:val="Heading"/>
-    <w:pPr/>
+    <w:pPr>
+      <w:jc w:val="left"/>
+    </w:pPr>
     <w:rPr/>
   </w:style>
   <w:style w:type="paragraph" w:styleId="Header">

</xml_diff>

<commit_message>
Version 1.5 of the assignment
</commit_message>
<xml_diff>
--- a/Assignment1/Part 1/Part 1 Answers.docx
+++ b/Assignment1/Part 1/Part 1 Answers.docx
@@ -31,11 +31,6 @@
     <w:p>
       <w:pPr>
         <w:pStyle w:val="Normal"/>
-        <w:widowControl w:val="false"/>
-        <w:suppressAutoHyphens w:val="true"/>
-        <w:bidi w:val="0"/>
-        <w:ind w:left="0" w:right="0" w:hanging="0"/>
-        <w:jc w:val="left"/>
         <w:rPr/>
       </w:pPr>
       <w:r>
@@ -68,16 +63,12 @@
     <w:p>
       <w:pPr>
         <w:pStyle w:val="Normal"/>
-        <w:widowControl w:val="false"/>
-        <w:suppressAutoHyphens w:val="true"/>
-        <w:bidi w:val="0"/>
         <w:ind w:left="737" w:right="0" w:hanging="0"/>
-        <w:jc w:val="left"/>
-        <w:rPr/>
-      </w:pPr>
-      <w:r>
-        <w:rPr/>
-        <w:t>The card reader processing unit would read a card into the input spooler and then call the Job Control Lanuage interpreter to interpert the information stored in the input spooler. The Job Control Lanuage interperter would parse through the information and decide whether or not it was a special command that the OS would need to know about.</w:t>
+        <w:rPr/>
+      </w:pPr>
+      <w:r>
+        <w:rPr/>
+        <w:t>The card reader processing unit would read a card into the input spooler and then call the Job Control Language interpreter to interpret the information stored in the input spooler. The Job Control Language interpreter would parse through the information and decide whether or not it was a special command that the OS would need to know about.</w:t>
       </w:r>
     </w:p>
     <w:p>
@@ -124,11 +115,7 @@
     <w:p>
       <w:pPr>
         <w:pStyle w:val="Normal"/>
-        <w:widowControl w:val="false"/>
-        <w:suppressAutoHyphens w:val="true"/>
-        <w:bidi w:val="0"/>
         <w:ind w:left="737" w:right="0" w:hanging="0"/>
-        <w:jc w:val="left"/>
         <w:rPr/>
       </w:pPr>
       <w:r>
@@ -148,11 +135,7 @@
     <w:p>
       <w:pPr>
         <w:pStyle w:val="Normal"/>
-        <w:widowControl w:val="false"/>
-        <w:suppressAutoHyphens w:val="true"/>
-        <w:bidi w:val="0"/>
         <w:ind w:left="737" w:right="0" w:hanging="0"/>
-        <w:jc w:val="left"/>
         <w:rPr/>
       </w:pPr>
       <w:r>
@@ -163,54 +146,38 @@
     <w:p>
       <w:pPr>
         <w:pStyle w:val="Normal"/>
-        <w:widowControl w:val="false"/>
-        <w:suppressAutoHyphens w:val="true"/>
-        <w:bidi w:val="0"/>
         <w:ind w:left="737" w:right="0" w:hanging="0"/>
-        <w:jc w:val="left"/>
-        <w:rPr/>
-      </w:pPr>
-      <w:r>
-        <w:rPr/>
-      </w:r>
-    </w:p>
-    <w:p>
-      <w:pPr>
-        <w:pStyle w:val="Normal"/>
-        <w:widowControl w:val="false"/>
-        <w:suppressAutoHyphens w:val="true"/>
-        <w:bidi w:val="0"/>
+        <w:rPr/>
+      </w:pPr>
+      <w:r>
+        <w:rPr/>
+      </w:r>
+    </w:p>
+    <w:p>
+      <w:pPr>
+        <w:pStyle w:val="Normal"/>
         <w:ind w:left="737" w:right="0" w:hanging="0"/>
-        <w:jc w:val="left"/>
-        <w:rPr/>
-      </w:pPr>
-      <w:r>
-        <w:rPr/>
-        <w:t>The mode changes from user to kernel when a user process invokes a software interrupt to use one of the system's hardwares. After the process is done using the hardware, the software interrupt routine returns, and the mode is changed back to user.</w:t>
-      </w:r>
-    </w:p>
-    <w:p>
-      <w:pPr>
-        <w:pStyle w:val="Normal"/>
-        <w:widowControl w:val="false"/>
-        <w:suppressAutoHyphens w:val="true"/>
-        <w:bidi w:val="0"/>
+        <w:rPr/>
+      </w:pPr>
+      <w:r>
+        <w:rPr/>
+        <w:t>The mode changes from user to kernel when a user process invokes a software interrupt to use one of the system's hardware. After the process is done using the hardware, the software interrupt routine returns, and the mode is changed back to user.</w:t>
+      </w:r>
+    </w:p>
+    <w:p>
+      <w:pPr>
+        <w:pStyle w:val="Normal"/>
         <w:ind w:left="737" w:right="0" w:hanging="0"/>
-        <w:jc w:val="left"/>
-        <w:rPr/>
-      </w:pPr>
-      <w:r>
-        <w:rPr/>
-      </w:r>
-    </w:p>
-    <w:p>
-      <w:pPr>
-        <w:pStyle w:val="Normal"/>
-        <w:widowControl w:val="false"/>
-        <w:suppressAutoHyphens w:val="true"/>
-        <w:bidi w:val="0"/>
+        <w:rPr/>
+      </w:pPr>
+      <w:r>
+        <w:rPr/>
+      </w:r>
+    </w:p>
+    <w:p>
+      <w:pPr>
+        <w:pStyle w:val="Normal"/>
         <w:ind w:left="737" w:right="0" w:hanging="0"/>
-        <w:jc w:val="left"/>
         <w:rPr/>
       </w:pPr>
       <w:r>
@@ -260,31 +227,27 @@
       </w:pPr>
       <w:r>
         <w:rPr/>
-        <w:t xml:space="preserve">The special cards are needed to identify the start of a job, the different sections (text, data, or bss) of the the program, the type of compiler or compilers needed, which libraries to link, call the assembler and finally the end of a job. </w:t>
-      </w:r>
-    </w:p>
-    <w:p>
-      <w:pPr>
-        <w:pStyle w:val="Normal"/>
-        <w:rPr/>
-      </w:pPr>
-      <w:r>
-        <w:rPr/>
-      </w:r>
-    </w:p>
-    <w:p>
-      <w:pPr>
-        <w:pStyle w:val="Normal"/>
-        <w:widowControl w:val="false"/>
-        <w:suppressAutoHyphens w:val="true"/>
-        <w:bidi w:val="0"/>
+        <w:t xml:space="preserve">The special cards are needed to identify the start of a job, the different sections (text, data, or bss) of the program, the type of compiler or compilers needed, which libraries to link, call the assembler and finally the end of a job. </w:t>
+      </w:r>
+    </w:p>
+    <w:p>
+      <w:pPr>
+        <w:pStyle w:val="Normal"/>
+        <w:rPr/>
+      </w:pPr>
+      <w:r>
+        <w:rPr/>
+      </w:r>
+    </w:p>
+    <w:p>
+      <w:pPr>
+        <w:pStyle w:val="Normal"/>
         <w:ind w:left="1077" w:right="0" w:hanging="0"/>
-        <w:jc w:val="left"/>
-        <w:rPr/>
-      </w:pPr>
-      <w:r>
-        <w:rPr/>
-        <w:t>The interperter would interpert these special cards after they were loaded into the input spooler. It would interrupt the CPU, and would ask the OS for the appropriate commands.</w:t>
+        <w:rPr/>
+      </w:pPr>
+      <w:r>
+        <w:rPr/>
+        <w:t>The interpreter would interpret these special cards after they were loaded into the input spooler. It would interrupt the CPU, and would ask the OS for the appropriate commands.</w:t>
       </w:r>
     </w:p>
     <w:p>
@@ -316,26 +279,22 @@
       </w:pPr>
       <w:r>
         <w:rPr/>
-        <w:t>In the event of a program crash, the OS would do a core/memory dump of all the contents in memory, CPU state (registers, flags, program counter, stack pointer) and program state just before the crash occured in hexadecimal values. This information was used for debugging and finding why the error occured.</w:t>
-      </w:r>
-    </w:p>
-    <w:p>
-      <w:pPr>
-        <w:pStyle w:val="Normal"/>
-        <w:rPr/>
-      </w:pPr>
-      <w:r>
-        <w:rPr/>
-      </w:r>
-    </w:p>
-    <w:p>
-      <w:pPr>
-        <w:pStyle w:val="Normal"/>
-        <w:widowControl w:val="false"/>
-        <w:suppressAutoHyphens w:val="true"/>
-        <w:bidi w:val="0"/>
+        <w:t>In the event of a program crash, the OS would do a core/memory dump of all the contents in memory, CPU state (registers, flags, program counter, and stack pointer) and program state just before the crash occurred in hexadecimal values. This information was used for debugging and finding why the error occurred.</w:t>
+      </w:r>
+    </w:p>
+    <w:p>
+      <w:pPr>
+        <w:pStyle w:val="Normal"/>
+        <w:rPr/>
+      </w:pPr>
+      <w:r>
+        <w:rPr/>
+      </w:r>
+    </w:p>
+    <w:p>
+      <w:pPr>
+        <w:pStyle w:val="Normal"/>
         <w:ind w:left="1077" w:right="0" w:hanging="0"/>
-        <w:jc w:val="left"/>
         <w:rPr/>
       </w:pPr>
       <w:r>
@@ -372,6 +331,121 @@
       </w:pPr>
       <w:r>
         <w:rPr/>
+      </w:r>
+    </w:p>
+    <w:p>
+      <w:pPr>
+        <w:pStyle w:val="ListParagraph"/>
+        <w:numPr>
+          <w:ilvl w:val="1"/>
+          <w:numId w:val="2"/>
+        </w:numPr>
+        <w:rPr/>
+      </w:pPr>
+      <w:r>
+        <w:rPr>
+          <w:b/>
+        </w:rPr>
+        <w:t>Offline Execution:</w:t>
+      </w:r>
+      <w:r>
+        <w:rPr/>
+        <w:t xml:space="preserve"> The OS will let the CPU execute the entire program a) until it finishes and then it will start and finish program b).</w:t>
+      </w:r>
+    </w:p>
+    <w:p>
+      <w:pPr>
+        <w:pStyle w:val="ListParagraph"/>
+        <w:ind w:left="1080" w:right="0" w:hanging="0"/>
+        <w:rPr/>
+      </w:pPr>
+      <w:r>
+        <w:rPr/>
+        <w:t xml:space="preserve"> </w:t>
+      </w:r>
+    </w:p>
+    <w:p>
+      <w:pPr>
+        <w:pStyle w:val="ListParagraph"/>
+        <w:numPr>
+          <w:ilvl w:val="1"/>
+          <w:numId w:val="2"/>
+        </w:numPr>
+        <w:rPr/>
+      </w:pPr>
+      <w:r>
+        <w:rPr>
+          <w:b/>
+        </w:rPr>
+        <w:t>Buffering:</w:t>
+      </w:r>
+      <w:r>
+        <w:rPr/>
+        <w:t xml:space="preserve"> The data will be buffered into a memory location while information comes in, but the OS will run only one process which will remain in a waiting state until it has the required information to continue.</w:t>
+      </w:r>
+    </w:p>
+    <w:p>
+      <w:pPr>
+        <w:pStyle w:val="ListParagraph"/>
+        <w:rPr/>
+      </w:pPr>
+      <w:r>
+        <w:rPr/>
+      </w:r>
+    </w:p>
+    <w:p>
+      <w:pPr>
+        <w:pStyle w:val="ListParagraph"/>
+        <w:numPr>
+          <w:ilvl w:val="1"/>
+          <w:numId w:val="2"/>
+        </w:numPr>
+        <w:rPr/>
+      </w:pPr>
+      <w:r>
+        <w:rPr>
+          <w:b/>
+        </w:rPr>
+        <w:t>Spooling:</w:t>
+      </w:r>
+      <w:r>
+        <w:rPr/>
+        <w:t xml:space="preserve"> Same as buffering except that process will have all its required data before it moves into the ready state. The OS will only allow one process at a time to run.</w:t>
+      </w:r>
+    </w:p>
+    <w:p>
+      <w:pPr>
+        <w:pStyle w:val="ListParagraph"/>
+        <w:rPr/>
+      </w:pPr>
+      <w:r>
+        <w:rPr/>
+      </w:r>
+    </w:p>
+    <w:p>
+      <w:pPr>
+        <w:pStyle w:val="ListParagraph"/>
+        <w:numPr>
+          <w:ilvl w:val="1"/>
+          <w:numId w:val="2"/>
+        </w:numPr>
+        <w:rPr/>
+      </w:pPr>
+      <w:r>
+        <w:rPr>
+          <w:b/>
+        </w:rPr>
+        <w:t>Spooling (Multitasking):</w:t>
+      </w:r>
+      <w:r>
+        <w:rPr/>
+        <w:t xml:space="preserve"> Same as spooling except that the OS will execute the processes in parallel swapping them out whenever they are not using the CPU or by using the Timesharing protocol</w:t>
+      </w:r>
+      <w:bookmarkStart w:id="0" w:name="_GoBack"/>
+      <w:bookmarkEnd w:id="0"/>
+      <w:r>
+        <w:rPr/>
+        <w:t>.</w:t>
       </w:r>
     </w:p>
     <w:p>
@@ -423,7 +497,7 @@
       </w:r>
       <w:r>
         <w:rPr/>
-        <w:t>: An interactive system is a system that is made up of many short transactions in which the next transaction's result can not be predicted. This system must respond rapidly to user requests as they wait for the results</w:t>
+        <w:t>: An interactive system is a system that is made up of many short transactions in which the next transaction's result cannot be predicted. This system must respond rapidly to user requests as they wait for the results</w:t>
       </w:r>
     </w:p>
     <w:p>
@@ -452,10 +526,7 @@
         <w:t>Real-time</w:t>
       </w:r>
       <w:r>
-        <w:rPr>
-          <w:b w:val="false"/>
-          <w:bCs w:val="false"/>
-        </w:rPr>
+        <w:rPr/>
         <w:t>:</w:t>
       </w:r>
       <w:r>
@@ -527,26 +598,22 @@
       </w:r>
       <w:r>
         <w:rPr/>
-        <w:t>: A parallel system contains multiple processors on dye (chip), multiple CPUs on motherboard or both. Multi-processors on chip usually share the same bus, clock, memory and peripheral devices. Multi-CPUs may share memory and peripeheral devices however they have their own dedicated buses, and clock speeds.</w:t>
-      </w:r>
-    </w:p>
-    <w:p>
-      <w:pPr>
-        <w:pStyle w:val="Normal"/>
-        <w:rPr/>
-      </w:pPr>
-      <w:r>
-        <w:rPr/>
-      </w:r>
-    </w:p>
-    <w:p>
-      <w:pPr>
-        <w:pStyle w:val="Normal"/>
-        <w:widowControl w:val="false"/>
-        <w:suppressAutoHyphens w:val="true"/>
-        <w:bidi w:val="0"/>
+        <w:t>: A parallel system contains multiple processors on dye (chip), multiple CPUs on motherboard or both. Multi-processors on chip usually share the same bus, clock, memory and peripheral devices. Multi-CPUs may share memory and peripheral devices however they have their own dedicated buses, and clock speeds.</w:t>
+      </w:r>
+    </w:p>
+    <w:p>
+      <w:pPr>
+        <w:pStyle w:val="Normal"/>
+        <w:rPr/>
+      </w:pPr>
+      <w:r>
+        <w:rPr/>
+      </w:r>
+    </w:p>
+    <w:p>
+      <w:pPr>
+        <w:pStyle w:val="Normal"/>
         <w:ind w:left="1134" w:right="0" w:hanging="0"/>
-        <w:jc w:val="left"/>
         <w:rPr/>
       </w:pPr>
       <w:r>
@@ -583,26 +650,22 @@
       </w:pPr>
       <w:r>
         <w:rPr/>
-        <w:t xml:space="preserve">The idea of time sharing was created because of the problem that occured with a single user. A single user would typically mismanage the CPU time allowing the CPU to wait long periods of time. The solution was that it allowed only a specific amount of time to a group of users for the CPU to be used thus reducing the wait time. </w:t>
-      </w:r>
-    </w:p>
-    <w:p>
-      <w:pPr>
-        <w:pStyle w:val="Normal"/>
-        <w:rPr/>
-      </w:pPr>
-      <w:r>
-        <w:rPr/>
-      </w:r>
-    </w:p>
-    <w:p>
-      <w:pPr>
-        <w:pStyle w:val="Normal"/>
-        <w:widowControl w:val="false"/>
-        <w:suppressAutoHyphens w:val="true"/>
-        <w:bidi w:val="0"/>
+        <w:t xml:space="preserve">The idea of time sharing was created because of the problem that occurred with a single user. A single user would typically mismanage the CPU time allowing the CPU to wait long periods of time. The solution was that it allowed only a specific amount of time to a group of users for the CPU to be used thus reducing the wait time. </w:t>
+      </w:r>
+    </w:p>
+    <w:p>
+      <w:pPr>
+        <w:pStyle w:val="Normal"/>
+        <w:rPr/>
+      </w:pPr>
+      <w:r>
+        <w:rPr/>
+      </w:r>
+    </w:p>
+    <w:p>
+      <w:pPr>
+        <w:pStyle w:val="Normal"/>
         <w:ind w:left="737" w:right="0" w:hanging="0"/>
-        <w:jc w:val="left"/>
         <w:rPr/>
       </w:pPr>
       <w:r>
@@ -645,7 +708,6 @@
     </w:pPr>
     <w:r>
       <w:rPr/>
-      <w:t>Student Num: 100875046</w:t>
     </w:r>
   </w:p>
 </w:hdr>
@@ -1132,7 +1194,380 @@
       <w:pPr/>
     </w:pPrDefault>
   </w:docDefaults>
-  <w:style w:type="paragraph" w:styleId="Normal">
+  <w:latentStyles w:count="371" w:defQFormat="0" w:defUnhideWhenUsed="0" w:defSemiHidden="0" w:defUIPriority="99" w:defLockedState="0">
+    <w:lsdException w:qFormat="1" w:uiPriority="0" w:name="Normal"/>
+    <w:lsdException w:qFormat="1" w:uiPriority="9" w:name="heading 1"/>
+    <w:lsdException w:qFormat="1" w:semiHidden="1" w:uiPriority="9" w:unhideWhenUsed="1" w:name="heading 2"/>
+    <w:lsdException w:qFormat="1" w:semiHidden="1" w:uiPriority="9" w:unhideWhenUsed="1" w:name="heading 3"/>
+    <w:lsdException w:qFormat="1" w:semiHidden="1" w:uiPriority="9" w:unhideWhenUsed="1" w:name="heading 4"/>
+    <w:lsdException w:qFormat="1" w:semiHidden="1" w:uiPriority="9" w:unhideWhenUsed="1" w:name="heading 5"/>
+    <w:lsdException w:qFormat="1" w:semiHidden="1" w:uiPriority="9" w:unhideWhenUsed="1" w:name="heading 6"/>
+    <w:lsdException w:qFormat="1" w:semiHidden="1" w:uiPriority="9" w:unhideWhenUsed="1" w:name="heading 7"/>
+    <w:lsdException w:qFormat="1" w:semiHidden="1" w:uiPriority="9" w:unhideWhenUsed="1" w:name="heading 8"/>
+    <w:lsdException w:qFormat="1" w:semiHidden="1" w:uiPriority="9" w:unhideWhenUsed="1" w:name="heading 9"/>
+    <w:lsdException w:semiHidden="1" w:unhideWhenUsed="1" w:name="index 1"/>
+    <w:lsdException w:semiHidden="1" w:unhideWhenUsed="1" w:name="index 2"/>
+    <w:lsdException w:semiHidden="1" w:unhideWhenUsed="1" w:name="index 3"/>
+    <w:lsdException w:semiHidden="1" w:unhideWhenUsed="1" w:name="index 4"/>
+    <w:lsdException w:semiHidden="1" w:unhideWhenUsed="1" w:name="index 5"/>
+    <w:lsdException w:semiHidden="1" w:unhideWhenUsed="1" w:name="index 6"/>
+    <w:lsdException w:semiHidden="1" w:unhideWhenUsed="1" w:name="index 7"/>
+    <w:lsdException w:semiHidden="1" w:unhideWhenUsed="1" w:name="index 8"/>
+    <w:lsdException w:semiHidden="1" w:unhideWhenUsed="1" w:name="index 9"/>
+    <w:lsdException w:semiHidden="1" w:uiPriority="39" w:unhideWhenUsed="1" w:name="toc 1"/>
+    <w:lsdException w:semiHidden="1" w:uiPriority="39" w:unhideWhenUsed="1" w:name="toc 2"/>
+    <w:lsdException w:semiHidden="1" w:uiPriority="39" w:unhideWhenUsed="1" w:name="toc 3"/>
+    <w:lsdException w:semiHidden="1" w:uiPriority="39" w:unhideWhenUsed="1" w:name="toc 4"/>
+    <w:lsdException w:semiHidden="1" w:uiPriority="39" w:unhideWhenUsed="1" w:name="toc 5"/>
+    <w:lsdException w:semiHidden="1" w:uiPriority="39" w:unhideWhenUsed="1" w:name="toc 6"/>
+    <w:lsdException w:semiHidden="1" w:uiPriority="39" w:unhideWhenUsed="1" w:name="toc 7"/>
+    <w:lsdException w:semiHidden="1" w:uiPriority="39" w:unhideWhenUsed="1" w:name="toc 8"/>
+    <w:lsdException w:semiHidden="1" w:uiPriority="39" w:unhideWhenUsed="1" w:name="toc 9"/>
+    <w:lsdException w:semiHidden="1" w:unhideWhenUsed="1" w:name="Normal Indent"/>
+    <w:lsdException w:semiHidden="1" w:unhideWhenUsed="1" w:name="footnote text"/>
+    <w:lsdException w:semiHidden="1" w:unhideWhenUsed="1" w:name="annotation text"/>
+    <w:lsdException w:semiHidden="1" w:unhideWhenUsed="1" w:name="header"/>
+    <w:lsdException w:semiHidden="1" w:unhideWhenUsed="1" w:name="footer"/>
+    <w:lsdException w:semiHidden="1" w:unhideWhenUsed="1" w:name="index heading"/>
+    <w:lsdException w:qFormat="1" w:semiHidden="1" w:uiPriority="35" w:unhideWhenUsed="1" w:name="caption"/>
+    <w:lsdException w:semiHidden="1" w:unhideWhenUsed="1" w:name="table of figures"/>
+    <w:lsdException w:semiHidden="1" w:unhideWhenUsed="1" w:name="envelope address"/>
+    <w:lsdException w:semiHidden="1" w:unhideWhenUsed="1" w:name="envelope return"/>
+    <w:lsdException w:semiHidden="1" w:unhideWhenUsed="1" w:name="footnote reference"/>
+    <w:lsdException w:semiHidden="1" w:unhideWhenUsed="1" w:name="annotation reference"/>
+    <w:lsdException w:semiHidden="1" w:unhideWhenUsed="1" w:name="line number"/>
+    <w:lsdException w:semiHidden="1" w:unhideWhenUsed="1" w:name="page number"/>
+    <w:lsdException w:semiHidden="1" w:unhideWhenUsed="1" w:name="endnote reference"/>
+    <w:lsdException w:semiHidden="1" w:unhideWhenUsed="1" w:name="endnote text"/>
+    <w:lsdException w:semiHidden="1" w:unhideWhenUsed="1" w:name="table of authorities"/>
+    <w:lsdException w:semiHidden="1" w:unhideWhenUsed="1" w:name="macro"/>
+    <w:lsdException w:semiHidden="1" w:unhideWhenUsed="1" w:name="toa heading"/>
+    <w:lsdException w:semiHidden="1" w:unhideWhenUsed="1" w:name="List"/>
+    <w:lsdException w:semiHidden="1" w:unhideWhenUsed="1" w:name="List Bullet"/>
+    <w:lsdException w:semiHidden="1" w:unhideWhenUsed="1" w:name="List Number"/>
+    <w:lsdException w:semiHidden="1" w:unhideWhenUsed="1" w:name="List 2"/>
+    <w:lsdException w:semiHidden="1" w:unhideWhenUsed="1" w:name="List 3"/>
+    <w:lsdException w:semiHidden="1" w:unhideWhenUsed="1" w:name="List 4"/>
+    <w:lsdException w:semiHidden="1" w:unhideWhenUsed="1" w:name="List 5"/>
+    <w:lsdException w:semiHidden="1" w:unhideWhenUsed="1" w:name="List Bullet 2"/>
+    <w:lsdException w:semiHidden="1" w:unhideWhenUsed="1" w:name="List Bullet 3"/>
+    <w:lsdException w:semiHidden="1" w:unhideWhenUsed="1" w:name="List Bullet 4"/>
+    <w:lsdException w:semiHidden="1" w:unhideWhenUsed="1" w:name="List Bullet 5"/>
+    <w:lsdException w:semiHidden="1" w:unhideWhenUsed="1" w:name="List Number 2"/>
+    <w:lsdException w:semiHidden="1" w:unhideWhenUsed="1" w:name="List Number 3"/>
+    <w:lsdException w:semiHidden="1" w:unhideWhenUsed="1" w:name="List Number 4"/>
+    <w:lsdException w:semiHidden="1" w:unhideWhenUsed="1" w:name="List Number 5"/>
+    <w:lsdException w:qFormat="1" w:uiPriority="10" w:name="Title"/>
+    <w:lsdException w:semiHidden="1" w:unhideWhenUsed="1" w:name="Closing"/>
+    <w:lsdException w:semiHidden="1" w:unhideWhenUsed="1" w:name="Signature"/>
+    <w:lsdException w:semiHidden="1" w:uiPriority="1" w:unhideWhenUsed="1" w:name="Default Paragraph Font"/>
+    <w:lsdException w:semiHidden="1" w:unhideWhenUsed="1" w:name="Body Text"/>
+    <w:lsdException w:semiHidden="1" w:unhideWhenUsed="1" w:name="Body Text Indent"/>
+    <w:lsdException w:semiHidden="1" w:unhideWhenUsed="1" w:name="List Continue"/>
+    <w:lsdException w:semiHidden="1" w:unhideWhenUsed="1" w:name="List Continue 2"/>
+    <w:lsdException w:semiHidden="1" w:unhideWhenUsed="1" w:name="List Continue 3"/>
+    <w:lsdException w:semiHidden="1" w:unhideWhenUsed="1" w:name="List Continue 4"/>
+    <w:lsdException w:semiHidden="1" w:unhideWhenUsed="1" w:name="List Continue 5"/>
+    <w:lsdException w:semiHidden="1" w:unhideWhenUsed="1" w:name="Message Header"/>
+    <w:lsdException w:qFormat="1" w:uiPriority="11" w:name="Subtitle"/>
+    <w:lsdException w:semiHidden="1" w:unhideWhenUsed="1" w:name="Salutation"/>
+    <w:lsdException w:semiHidden="1" w:unhideWhenUsed="1" w:name="Date"/>
+    <w:lsdException w:semiHidden="1" w:unhideWhenUsed="1" w:name="Body Text First Indent"/>
+    <w:lsdException w:semiHidden="1" w:unhideWhenUsed="1" w:name="Body Text First Indent 2"/>
+    <w:lsdException w:semiHidden="1" w:unhideWhenUsed="1" w:name="Note Heading"/>
+    <w:lsdException w:semiHidden="1" w:unhideWhenUsed="1" w:name="Body Text 2"/>
+    <w:lsdException w:semiHidden="1" w:unhideWhenUsed="1" w:name="Body Text 3"/>
+    <w:lsdException w:semiHidden="1" w:unhideWhenUsed="1" w:name="Body Text Indent 2"/>
+    <w:lsdException w:semiHidden="1" w:unhideWhenUsed="1" w:name="Body Text Indent 3"/>
+    <w:lsdException w:semiHidden="1" w:unhideWhenUsed="1" w:name="Block Text"/>
+    <w:lsdException w:semiHidden="1" w:unhideWhenUsed="1" w:name="Hyperlink"/>
+    <w:lsdException w:semiHidden="1" w:unhideWhenUsed="1" w:name="FollowedHyperlink"/>
+    <w:lsdException w:qFormat="1" w:uiPriority="22" w:name="Strong"/>
+    <w:lsdException w:qFormat="1" w:uiPriority="20" w:name="Emphasis"/>
+    <w:lsdException w:semiHidden="1" w:unhideWhenUsed="1" w:name="Document Map"/>
+    <w:lsdException w:semiHidden="1" w:unhideWhenUsed="1" w:name="Plain Text"/>
+    <w:lsdException w:semiHidden="1" w:unhideWhenUsed="1" w:name="E-mail Signature"/>
+    <w:lsdException w:semiHidden="1" w:unhideWhenUsed="1" w:name="HTML Top of Form"/>
+    <w:lsdException w:semiHidden="1" w:unhideWhenUsed="1" w:name="HTML Bottom of Form"/>
+    <w:lsdException w:semiHidden="1" w:unhideWhenUsed="1" w:name="Normal (Web)"/>
+    <w:lsdException w:semiHidden="1" w:unhideWhenUsed="1" w:name="HTML Acronym"/>
+    <w:lsdException w:semiHidden="1" w:unhideWhenUsed="1" w:name="HTML Address"/>
+    <w:lsdException w:semiHidden="1" w:unhideWhenUsed="1" w:name="HTML Cite"/>
+    <w:lsdException w:semiHidden="1" w:unhideWhenUsed="1" w:name="HTML Code"/>
+    <w:lsdException w:semiHidden="1" w:unhideWhenUsed="1" w:name="HTML Definition"/>
+    <w:lsdException w:semiHidden="1" w:unhideWhenUsed="1" w:name="HTML Keyboard"/>
+    <w:lsdException w:semiHidden="1" w:unhideWhenUsed="1" w:name="HTML Preformatted"/>
+    <w:lsdException w:semiHidden="1" w:unhideWhenUsed="1" w:name="HTML Sample"/>
+    <w:lsdException w:semiHidden="1" w:unhideWhenUsed="1" w:name="HTML Typewriter"/>
+    <w:lsdException w:semiHidden="1" w:unhideWhenUsed="1" w:name="HTML Variable"/>
+    <w:lsdException w:semiHidden="1" w:unhideWhenUsed="1" w:name="Normal Table"/>
+    <w:lsdException w:semiHidden="1" w:unhideWhenUsed="1" w:name="annotation subject"/>
+    <w:lsdException w:semiHidden="1" w:unhideWhenUsed="1" w:name="No List"/>
+    <w:lsdException w:semiHidden="1" w:unhideWhenUsed="1" w:name="Outline List 1"/>
+    <w:lsdException w:semiHidden="1" w:unhideWhenUsed="1" w:name="Outline List 2"/>
+    <w:lsdException w:semiHidden="1" w:unhideWhenUsed="1" w:name="Outline List 3"/>
+    <w:lsdException w:semiHidden="1" w:unhideWhenUsed="1" w:name="Table Simple 1"/>
+    <w:lsdException w:semiHidden="1" w:unhideWhenUsed="1" w:name="Table Simple 2"/>
+    <w:lsdException w:semiHidden="1" w:unhideWhenUsed="1" w:name="Table Simple 3"/>
+    <w:lsdException w:semiHidden="1" w:unhideWhenUsed="1" w:name="Table Classic 1"/>
+    <w:lsdException w:semiHidden="1" w:unhideWhenUsed="1" w:name="Table Classic 2"/>
+    <w:lsdException w:semiHidden="1" w:unhideWhenUsed="1" w:name="Table Classic 3"/>
+    <w:lsdException w:semiHidden="1" w:unhideWhenUsed="1" w:name="Table Classic 4"/>
+    <w:lsdException w:semiHidden="1" w:unhideWhenUsed="1" w:name="Table Colorful 1"/>
+    <w:lsdException w:semiHidden="1" w:unhideWhenUsed="1" w:name="Table Colorful 2"/>
+    <w:lsdException w:semiHidden="1" w:unhideWhenUsed="1" w:name="Table Colorful 3"/>
+    <w:lsdException w:semiHidden="1" w:unhideWhenUsed="1" w:name="Table Columns 1"/>
+    <w:lsdException w:semiHidden="1" w:unhideWhenUsed="1" w:name="Table Columns 2"/>
+    <w:lsdException w:semiHidden="1" w:unhideWhenUsed="1" w:name="Table Columns 3"/>
+    <w:lsdException w:semiHidden="1" w:unhideWhenUsed="1" w:name="Table Columns 4"/>
+    <w:lsdException w:semiHidden="1" w:unhideWhenUsed="1" w:name="Table Columns 5"/>
+    <w:lsdException w:semiHidden="1" w:unhideWhenUsed="1" w:name="Table Grid 1"/>
+    <w:lsdException w:semiHidden="1" w:unhideWhenUsed="1" w:name="Table Grid 2"/>
+    <w:lsdException w:semiHidden="1" w:unhideWhenUsed="1" w:name="Table Grid 3"/>
+    <w:lsdException w:semiHidden="1" w:unhideWhenUsed="1" w:name="Table Grid 4"/>
+    <w:lsdException w:semiHidden="1" w:unhideWhenUsed="1" w:name="Table Grid 5"/>
+    <w:lsdException w:semiHidden="1" w:unhideWhenUsed="1" w:name="Table Grid 6"/>
+    <w:lsdException w:semiHidden="1" w:unhideWhenUsed="1" w:name="Table Grid 7"/>
+    <w:lsdException w:semiHidden="1" w:unhideWhenUsed="1" w:name="Table Grid 8"/>
+    <w:lsdException w:semiHidden="1" w:unhideWhenUsed="1" w:name="Table List 1"/>
+    <w:lsdException w:semiHidden="1" w:unhideWhenUsed="1" w:name="Table List 2"/>
+    <w:lsdException w:semiHidden="1" w:unhideWhenUsed="1" w:name="Table List 3"/>
+    <w:lsdException w:semiHidden="1" w:unhideWhenUsed="1" w:name="Table List 4"/>
+    <w:lsdException w:semiHidden="1" w:unhideWhenUsed="1" w:name="Table List 5"/>
+    <w:lsdException w:semiHidden="1" w:unhideWhenUsed="1" w:name="Table List 6"/>
+    <w:lsdException w:semiHidden="1" w:unhideWhenUsed="1" w:name="Table List 7"/>
+    <w:lsdException w:semiHidden="1" w:unhideWhenUsed="1" w:name="Table List 8"/>
+    <w:lsdException w:semiHidden="1" w:unhideWhenUsed="1" w:name="Table 3D effects 1"/>
+    <w:lsdException w:semiHidden="1" w:unhideWhenUsed="1" w:name="Table 3D effects 2"/>
+    <w:lsdException w:semiHidden="1" w:unhideWhenUsed="1" w:name="Table 3D effects 3"/>
+    <w:lsdException w:semiHidden="1" w:unhideWhenUsed="1" w:name="Table Contemporary"/>
+    <w:lsdException w:semiHidden="1" w:unhideWhenUsed="1" w:name="Table Elegant"/>
+    <w:lsdException w:semiHidden="1" w:unhideWhenUsed="1" w:name="Table Professional"/>
+    <w:lsdException w:semiHidden="1" w:unhideWhenUsed="1" w:name="Table Subtle 1"/>
+    <w:lsdException w:semiHidden="1" w:unhideWhenUsed="1" w:name="Table Subtle 2"/>
+    <w:lsdException w:semiHidden="1" w:unhideWhenUsed="1" w:name="Table Web 1"/>
+    <w:lsdException w:semiHidden="1" w:unhideWhenUsed="1" w:name="Table Web 2"/>
+    <w:lsdException w:semiHidden="1" w:unhideWhenUsed="1" w:name="Table Web 3"/>
+    <w:lsdException w:semiHidden="1" w:unhideWhenUsed="1" w:name="Balloon Text"/>
+    <w:lsdException w:uiPriority="39" w:name="Table Grid"/>
+    <w:lsdException w:semiHidden="1" w:unhideWhenUsed="1" w:name="Table Theme"/>
+    <w:lsdException w:semiHidden="1" w:name="Placeholder Text"/>
+    <w:lsdException w:qFormat="1" w:uiPriority="1" w:name="No Spacing"/>
+    <w:lsdException w:uiPriority="60" w:name="Light Shading"/>
+    <w:lsdException w:uiPriority="61" w:name="Light List"/>
+    <w:lsdException w:uiPriority="62" w:name="Light Grid"/>
+    <w:lsdException w:uiPriority="63" w:name="Medium Shading 1"/>
+    <w:lsdException w:uiPriority="64" w:name="Medium Shading 2"/>
+    <w:lsdException w:uiPriority="65" w:name="Medium List 1"/>
+    <w:lsdException w:uiPriority="66" w:name="Medium List 2"/>
+    <w:lsdException w:uiPriority="67" w:name="Medium Grid 1"/>
+    <w:lsdException w:uiPriority="68" w:name="Medium Grid 2"/>
+    <w:lsdException w:uiPriority="69" w:name="Medium Grid 3"/>
+    <w:lsdException w:uiPriority="70" w:name="Dark List"/>
+    <w:lsdException w:uiPriority="71" w:name="Colorful Shading"/>
+    <w:lsdException w:uiPriority="72" w:name="Colorful List"/>
+    <w:lsdException w:uiPriority="73" w:name="Colorful Grid"/>
+    <w:lsdException w:uiPriority="60" w:name="Light Shading Accent 1"/>
+    <w:lsdException w:uiPriority="61" w:name="Light List Accent 1"/>
+    <w:lsdException w:uiPriority="62" w:name="Light Grid Accent 1"/>
+    <w:lsdException w:uiPriority="63" w:name="Medium Shading 1 Accent 1"/>
+    <w:lsdException w:uiPriority="64" w:name="Medium Shading 2 Accent 1"/>
+    <w:lsdException w:uiPriority="65" w:name="Medium List 1 Accent 1"/>
+    <w:lsdException w:semiHidden="1" w:name="Revision"/>
+    <w:lsdException w:qFormat="1" w:uiPriority="34" w:name="List Paragraph"/>
+    <w:lsdException w:qFormat="1" w:uiPriority="29" w:name="Quote"/>
+    <w:lsdException w:qFormat="1" w:uiPriority="30" w:name="Intense Quote"/>
+    <w:lsdException w:uiPriority="66" w:name="Medium List 2 Accent 1"/>
+    <w:lsdException w:uiPriority="67" w:name="Medium Grid 1 Accent 1"/>
+    <w:lsdException w:uiPriority="68" w:name="Medium Grid 2 Accent 1"/>
+    <w:lsdException w:uiPriority="69" w:name="Medium Grid 3 Accent 1"/>
+    <w:lsdException w:uiPriority="70" w:name="Dark List Accent 1"/>
+    <w:lsdException w:uiPriority="71" w:name="Colorful Shading Accent 1"/>
+    <w:lsdException w:uiPriority="72" w:name="Colorful List Accent 1"/>
+    <w:lsdException w:uiPriority="73" w:name="Colorful Grid Accent 1"/>
+    <w:lsdException w:uiPriority="60" w:name="Light Shading Accent 2"/>
+    <w:lsdException w:uiPriority="61" w:name="Light List Accent 2"/>
+    <w:lsdException w:uiPriority="62" w:name="Light Grid Accent 2"/>
+    <w:lsdException w:uiPriority="63" w:name="Medium Shading 1 Accent 2"/>
+    <w:lsdException w:uiPriority="64" w:name="Medium Shading 2 Accent 2"/>
+    <w:lsdException w:uiPriority="65" w:name="Medium List 1 Accent 2"/>
+    <w:lsdException w:uiPriority="66" w:name="Medium List 2 Accent 2"/>
+    <w:lsdException w:uiPriority="67" w:name="Medium Grid 1 Accent 2"/>
+    <w:lsdException w:uiPriority="68" w:name="Medium Grid 2 Accent 2"/>
+    <w:lsdException w:uiPriority="69" w:name="Medium Grid 3 Accent 2"/>
+    <w:lsdException w:uiPriority="70" w:name="Dark List Accent 2"/>
+    <w:lsdException w:uiPriority="71" w:name="Colorful Shading Accent 2"/>
+    <w:lsdException w:uiPriority="72" w:name="Colorful List Accent 2"/>
+    <w:lsdException w:uiPriority="73" w:name="Colorful Grid Accent 2"/>
+    <w:lsdException w:uiPriority="60" w:name="Light Shading Accent 3"/>
+    <w:lsdException w:uiPriority="61" w:name="Light List Accent 3"/>
+    <w:lsdException w:uiPriority="62" w:name="Light Grid Accent 3"/>
+    <w:lsdException w:uiPriority="63" w:name="Medium Shading 1 Accent 3"/>
+    <w:lsdException w:uiPriority="64" w:name="Medium Shading 2 Accent 3"/>
+    <w:lsdException w:uiPriority="65" w:name="Medium List 1 Accent 3"/>
+    <w:lsdException w:uiPriority="66" w:name="Medium List 2 Accent 3"/>
+    <w:lsdException w:uiPriority="67" w:name="Medium Grid 1 Accent 3"/>
+    <w:lsdException w:uiPriority="68" w:name="Medium Grid 2 Accent 3"/>
+    <w:lsdException w:uiPriority="69" w:name="Medium Grid 3 Accent 3"/>
+    <w:lsdException w:uiPriority="70" w:name="Dark List Accent 3"/>
+    <w:lsdException w:uiPriority="71" w:name="Colorful Shading Accent 3"/>
+    <w:lsdException w:uiPriority="72" w:name="Colorful List Accent 3"/>
+    <w:lsdException w:uiPriority="73" w:name="Colorful Grid Accent 3"/>
+    <w:lsdException w:uiPriority="60" w:name="Light Shading Accent 4"/>
+    <w:lsdException w:uiPriority="61" w:name="Light List Accent 4"/>
+    <w:lsdException w:uiPriority="62" w:name="Light Grid Accent 4"/>
+    <w:lsdException w:uiPriority="63" w:name="Medium Shading 1 Accent 4"/>
+    <w:lsdException w:uiPriority="64" w:name="Medium Shading 2 Accent 4"/>
+    <w:lsdException w:uiPriority="65" w:name="Medium List 1 Accent 4"/>
+    <w:lsdException w:uiPriority="66" w:name="Medium List 2 Accent 4"/>
+    <w:lsdException w:uiPriority="67" w:name="Medium Grid 1 Accent 4"/>
+    <w:lsdException w:uiPriority="68" w:name="Medium Grid 2 Accent 4"/>
+    <w:lsdException w:uiPriority="69" w:name="Medium Grid 3 Accent 4"/>
+    <w:lsdException w:uiPriority="70" w:name="Dark List Accent 4"/>
+    <w:lsdException w:uiPriority="71" w:name="Colorful Shading Accent 4"/>
+    <w:lsdException w:uiPriority="72" w:name="Colorful List Accent 4"/>
+    <w:lsdException w:uiPriority="73" w:name="Colorful Grid Accent 4"/>
+    <w:lsdException w:uiPriority="60" w:name="Light Shading Accent 5"/>
+    <w:lsdException w:uiPriority="61" w:name="Light List Accent 5"/>
+    <w:lsdException w:uiPriority="62" w:name="Light Grid Accent 5"/>
+    <w:lsdException w:uiPriority="63" w:name="Medium Shading 1 Accent 5"/>
+    <w:lsdException w:uiPriority="64" w:name="Medium Shading 2 Accent 5"/>
+    <w:lsdException w:uiPriority="65" w:name="Medium List 1 Accent 5"/>
+    <w:lsdException w:uiPriority="66" w:name="Medium List 2 Accent 5"/>
+    <w:lsdException w:uiPriority="67" w:name="Medium Grid 1 Accent 5"/>
+    <w:lsdException w:uiPriority="68" w:name="Medium Grid 2 Accent 5"/>
+    <w:lsdException w:uiPriority="69" w:name="Medium Grid 3 Accent 5"/>
+    <w:lsdException w:uiPriority="70" w:name="Dark List Accent 5"/>
+    <w:lsdException w:uiPriority="71" w:name="Colorful Shading Accent 5"/>
+    <w:lsdException w:uiPriority="72" w:name="Colorful List Accent 5"/>
+    <w:lsdException w:uiPriority="73" w:name="Colorful Grid Accent 5"/>
+    <w:lsdException w:uiPriority="60" w:name="Light Shading Accent 6"/>
+    <w:lsdException w:uiPriority="61" w:name="Light List Accent 6"/>
+    <w:lsdException w:uiPriority="62" w:name="Light Grid Accent 6"/>
+    <w:lsdException w:uiPriority="63" w:name="Medium Shading 1 Accent 6"/>
+    <w:lsdException w:uiPriority="64" w:name="Medium Shading 2 Accent 6"/>
+    <w:lsdException w:uiPriority="65" w:name="Medium List 1 Accent 6"/>
+    <w:lsdException w:uiPriority="66" w:name="Medium List 2 Accent 6"/>
+    <w:lsdException w:uiPriority="67" w:name="Medium Grid 1 Accent 6"/>
+    <w:lsdException w:uiPriority="68" w:name="Medium Grid 2 Accent 6"/>
+    <w:lsdException w:uiPriority="69" w:name="Medium Grid 3 Accent 6"/>
+    <w:lsdException w:uiPriority="70" w:name="Dark List Accent 6"/>
+    <w:lsdException w:uiPriority="71" w:name="Colorful Shading Accent 6"/>
+    <w:lsdException w:uiPriority="72" w:name="Colorful List Accent 6"/>
+    <w:lsdException w:uiPriority="73" w:name="Colorful Grid Accent 6"/>
+    <w:lsdException w:qFormat="1" w:uiPriority="19" w:name="Subtle Emphasis"/>
+    <w:lsdException w:qFormat="1" w:uiPriority="21" w:name="Intense Emphasis"/>
+    <w:lsdException w:qFormat="1" w:uiPriority="31" w:name="Subtle Reference"/>
+    <w:lsdException w:qFormat="1" w:uiPriority="32" w:name="Intense Reference"/>
+    <w:lsdException w:qFormat="1" w:uiPriority="33" w:name="Book Title"/>
+    <w:lsdException w:semiHidden="1" w:uiPriority="37" w:unhideWhenUsed="1" w:name="Bibliography"/>
+    <w:lsdException w:qFormat="1" w:semiHidden="1" w:uiPriority="39" w:unhideWhenUsed="1" w:name="TOC Heading"/>
+    <w:lsdException w:uiPriority="41" w:name="Plain Table 1"/>
+    <w:lsdException w:uiPriority="42" w:name="Plain Table 2"/>
+    <w:lsdException w:uiPriority="43" w:name="Plain Table 3"/>
+    <w:lsdException w:uiPriority="44" w:name="Plain Table 4"/>
+    <w:lsdException w:uiPriority="45" w:name="Plain Table 5"/>
+    <w:lsdException w:uiPriority="40" w:name="Grid Table Light"/>
+    <w:lsdException w:uiPriority="46" w:name="Grid Table 1 Light"/>
+    <w:lsdException w:uiPriority="47" w:name="Grid Table 2"/>
+    <w:lsdException w:uiPriority="48" w:name="Grid Table 3"/>
+    <w:lsdException w:uiPriority="49" w:name="Grid Table 4"/>
+    <w:lsdException w:uiPriority="50" w:name="Grid Table 5 Dark"/>
+    <w:lsdException w:uiPriority="51" w:name="Grid Table 6 Colorful"/>
+    <w:lsdException w:uiPriority="52" w:name="Grid Table 7 Colorful"/>
+    <w:lsdException w:uiPriority="46" w:name="Grid Table 1 Light Accent 1"/>
+    <w:lsdException w:uiPriority="47" w:name="Grid Table 2 Accent 1"/>
+    <w:lsdException w:uiPriority="48" w:name="Grid Table 3 Accent 1"/>
+    <w:lsdException w:uiPriority="49" w:name="Grid Table 4 Accent 1"/>
+    <w:lsdException w:uiPriority="50" w:name="Grid Table 5 Dark Accent 1"/>
+    <w:lsdException w:uiPriority="51" w:name="Grid Table 6 Colorful Accent 1"/>
+    <w:lsdException w:uiPriority="52" w:name="Grid Table 7 Colorful Accent 1"/>
+    <w:lsdException w:uiPriority="46" w:name="Grid Table 1 Light Accent 2"/>
+    <w:lsdException w:uiPriority="47" w:name="Grid Table 2 Accent 2"/>
+    <w:lsdException w:uiPriority="48" w:name="Grid Table 3 Accent 2"/>
+    <w:lsdException w:uiPriority="49" w:name="Grid Table 4 Accent 2"/>
+    <w:lsdException w:uiPriority="50" w:name="Grid Table 5 Dark Accent 2"/>
+    <w:lsdException w:uiPriority="51" w:name="Grid Table 6 Colorful Accent 2"/>
+    <w:lsdException w:uiPriority="52" w:name="Grid Table 7 Colorful Accent 2"/>
+    <w:lsdException w:uiPriority="46" w:name="Grid Table 1 Light Accent 3"/>
+    <w:lsdException w:uiPriority="47" w:name="Grid Table 2 Accent 3"/>
+    <w:lsdException w:uiPriority="48" w:name="Grid Table 3 Accent 3"/>
+    <w:lsdException w:uiPriority="49" w:name="Grid Table 4 Accent 3"/>
+    <w:lsdException w:uiPriority="50" w:name="Grid Table 5 Dark Accent 3"/>
+    <w:lsdException w:uiPriority="51" w:name="Grid Table 6 Colorful Accent 3"/>
+    <w:lsdException w:uiPriority="52" w:name="Grid Table 7 Colorful Accent 3"/>
+    <w:lsdException w:uiPriority="46" w:name="Grid Table 1 Light Accent 4"/>
+    <w:lsdException w:uiPriority="47" w:name="Grid Table 2 Accent 4"/>
+    <w:lsdException w:uiPriority="48" w:name="Grid Table 3 Accent 4"/>
+    <w:lsdException w:uiPriority="49" w:name="Grid Table 4 Accent 4"/>
+    <w:lsdException w:uiPriority="50" w:name="Grid Table 5 Dark Accent 4"/>
+    <w:lsdException w:uiPriority="51" w:name="Grid Table 6 Colorful Accent 4"/>
+    <w:lsdException w:uiPriority="52" w:name="Grid Table 7 Colorful Accent 4"/>
+    <w:lsdException w:uiPriority="46" w:name="Grid Table 1 Light Accent 5"/>
+    <w:lsdException w:uiPriority="47" w:name="Grid Table 2 Accent 5"/>
+    <w:lsdException w:uiPriority="48" w:name="Grid Table 3 Accent 5"/>
+    <w:lsdException w:uiPriority="49" w:name="Grid Table 4 Accent 5"/>
+    <w:lsdException w:uiPriority="50" w:name="Grid Table 5 Dark Accent 5"/>
+    <w:lsdException w:uiPriority="51" w:name="Grid Table 6 Colorful Accent 5"/>
+    <w:lsdException w:uiPriority="52" w:name="Grid Table 7 Colorful Accent 5"/>
+    <w:lsdException w:uiPriority="46" w:name="Grid Table 1 Light Accent 6"/>
+    <w:lsdException w:uiPriority="47" w:name="Grid Table 2 Accent 6"/>
+    <w:lsdException w:uiPriority="48" w:name="Grid Table 3 Accent 6"/>
+    <w:lsdException w:uiPriority="49" w:name="Grid Table 4 Accent 6"/>
+    <w:lsdException w:uiPriority="50" w:name="Grid Table 5 Dark Accent 6"/>
+    <w:lsdException w:uiPriority="51" w:name="Grid Table 6 Colorful Accent 6"/>
+    <w:lsdException w:uiPriority="52" w:name="Grid Table 7 Colorful Accent 6"/>
+    <w:lsdException w:uiPriority="46" w:name="List Table 1 Light"/>
+    <w:lsdException w:uiPriority="47" w:name="List Table 2"/>
+    <w:lsdException w:uiPriority="48" w:name="List Table 3"/>
+    <w:lsdException w:uiPriority="49" w:name="List Table 4"/>
+    <w:lsdException w:uiPriority="50" w:name="List Table 5 Dark"/>
+    <w:lsdException w:uiPriority="51" w:name="List Table 6 Colorful"/>
+    <w:lsdException w:uiPriority="52" w:name="List Table 7 Colorful"/>
+    <w:lsdException w:uiPriority="46" w:name="List Table 1 Light Accent 1"/>
+    <w:lsdException w:uiPriority="47" w:name="List Table 2 Accent 1"/>
+    <w:lsdException w:uiPriority="48" w:name="List Table 3 Accent 1"/>
+    <w:lsdException w:uiPriority="49" w:name="List Table 4 Accent 1"/>
+    <w:lsdException w:uiPriority="50" w:name="List Table 5 Dark Accent 1"/>
+    <w:lsdException w:uiPriority="51" w:name="List Table 6 Colorful Accent 1"/>
+    <w:lsdException w:uiPriority="52" w:name="List Table 7 Colorful Accent 1"/>
+    <w:lsdException w:uiPriority="46" w:name="List Table 1 Light Accent 2"/>
+    <w:lsdException w:uiPriority="47" w:name="List Table 2 Accent 2"/>
+    <w:lsdException w:uiPriority="48" w:name="List Table 3 Accent 2"/>
+    <w:lsdException w:uiPriority="49" w:name="List Table 4 Accent 2"/>
+    <w:lsdException w:uiPriority="50" w:name="List Table 5 Dark Accent 2"/>
+    <w:lsdException w:uiPriority="51" w:name="List Table 6 Colorful Accent 2"/>
+    <w:lsdException w:uiPriority="52" w:name="List Table 7 Colorful Accent 2"/>
+    <w:lsdException w:uiPriority="46" w:name="List Table 1 Light Accent 3"/>
+    <w:lsdException w:uiPriority="47" w:name="List Table 2 Accent 3"/>
+    <w:lsdException w:uiPriority="48" w:name="List Table 3 Accent 3"/>
+    <w:lsdException w:uiPriority="49" w:name="List Table 4 Accent 3"/>
+    <w:lsdException w:uiPriority="50" w:name="List Table 5 Dark Accent 3"/>
+    <w:lsdException w:uiPriority="51" w:name="List Table 6 Colorful Accent 3"/>
+    <w:lsdException w:uiPriority="52" w:name="List Table 7 Colorful Accent 3"/>
+    <w:lsdException w:uiPriority="46" w:name="List Table 1 Light Accent 4"/>
+    <w:lsdException w:uiPriority="47" w:name="List Table 2 Accent 4"/>
+    <w:lsdException w:uiPriority="48" w:name="List Table 3 Accent 4"/>
+    <w:lsdException w:uiPriority="49" w:name="List Table 4 Accent 4"/>
+    <w:lsdException w:uiPriority="50" w:name="List Table 5 Dark Accent 4"/>
+    <w:lsdException w:uiPriority="51" w:name="List Table 6 Colorful Accent 4"/>
+    <w:lsdException w:uiPriority="52" w:name="List Table 7 Colorful Accent 4"/>
+    <w:lsdException w:uiPriority="46" w:name="List Table 1 Light Accent 5"/>
+    <w:lsdException w:uiPriority="47" w:name="List Table 2 Accent 5"/>
+    <w:lsdException w:uiPriority="48" w:name="List Table 3 Accent 5"/>
+    <w:lsdException w:uiPriority="49" w:name="List Table 4 Accent 5"/>
+    <w:lsdException w:uiPriority="50" w:name="List Table 5 Dark Accent 5"/>
+    <w:lsdException w:uiPriority="51" w:name="List Table 6 Colorful Accent 5"/>
+    <w:lsdException w:uiPriority="52" w:name="List Table 7 Colorful Accent 5"/>
+    <w:lsdException w:uiPriority="46" w:name="List Table 1 Light Accent 6"/>
+    <w:lsdException w:uiPriority="47" w:name="List Table 2 Accent 6"/>
+    <w:lsdException w:uiPriority="48" w:name="List Table 3 Accent 6"/>
+    <w:lsdException w:uiPriority="49" w:name="List Table 4 Accent 6"/>
+    <w:lsdException w:uiPriority="50" w:name="List Table 5 Dark Accent 6"/>
+    <w:lsdException w:uiPriority="51" w:name="List Table 6 Colorful Accent 6"/>
+    <w:lsdException w:uiPriority="52" w:name="List Table 7 Colorful Accent 6"/>
+  </w:latentStyles>
+  <w:style w:type="paragraph" w:styleId="Normal" w:default="1">
     <w:name w:val="Normal"/>
     <w:pPr>
       <w:widowControl w:val="false"/>
@@ -1151,28 +1586,41 @@
   <w:style w:type="paragraph" w:styleId="Heading1">
     <w:name w:val="Heading 1"/>
     <w:basedOn w:val="Heading"/>
-    <w:pPr/>
+    <w:pPr>
+      <w:outlineLvl w:val="0"/>
+    </w:pPr>
     <w:rPr/>
   </w:style>
   <w:style w:type="paragraph" w:styleId="Heading2">
     <w:name w:val="Heading 2"/>
     <w:basedOn w:val="Heading"/>
-    <w:pPr/>
+    <w:pPr>
+      <w:outlineLvl w:val="1"/>
+    </w:pPr>
     <w:rPr/>
   </w:style>
   <w:style w:type="paragraph" w:styleId="Heading3">
     <w:name w:val="Heading 3"/>
     <w:basedOn w:val="Heading"/>
-    <w:pPr/>
+    <w:pPr>
+      <w:outlineLvl w:val="2"/>
+    </w:pPr>
     <w:rPr/>
   </w:style>
-  <w:style w:type="character" w:styleId="Bullets">
+  <w:style w:type="character" w:styleId="DefaultParagraphFont" w:default="1">
+    <w:name w:val="Default Paragraph Font"/>
+    <w:uiPriority w:val="1"/>
+    <w:semiHidden/>
+    <w:unhideWhenUsed/>
+    <w:rPr/>
+  </w:style>
+  <w:style w:type="character" w:styleId="Bullets" w:customStyle="1">
     <w:name w:val="Bullets"/>
     <w:rPr>
       <w:rFonts w:ascii="OpenSymbol" w:hAnsi="OpenSymbol" w:eastAsia="OpenSymbol" w:cs="OpenSymbol"/>
     </w:rPr>
   </w:style>
-  <w:style w:type="paragraph" w:styleId="Heading">
+  <w:style w:type="paragraph" w:styleId="Heading" w:customStyle="1">
     <w:name w:val="Heading"/>
     <w:basedOn w:val="Normal"/>
     <w:next w:val="TextBody"/>
@@ -1181,12 +1629,12 @@
       <w:spacing w:before="240" w:after="120"/>
     </w:pPr>
     <w:rPr>
-      <w:rFonts w:ascii="Liberation Sans" w:hAnsi="Liberation Sans" w:eastAsia="Droid Sans" w:cs="FreeSans"/>
+      <w:rFonts w:ascii="Liberation Sans" w:hAnsi="Liberation Sans" w:eastAsia="Droid Sans Fallback" w:cs="FreeSans"/>
       <w:sz w:val="28"/>
       <w:szCs w:val="28"/>
     </w:rPr>
   </w:style>
-  <w:style w:type="paragraph" w:styleId="TextBody">
+  <w:style w:type="paragraph" w:styleId="TextBody" w:customStyle="1">
     <w:name w:val="Text Body"/>
     <w:basedOn w:val="Normal"/>
     <w:pPr>
@@ -1217,7 +1665,7 @@
       <w:szCs w:val="24"/>
     </w:rPr>
   </w:style>
-  <w:style w:type="paragraph" w:styleId="Index">
+  <w:style w:type="paragraph" w:styleId="Index" w:customStyle="1">
     <w:name w:val="Index"/>
     <w:basedOn w:val="Normal"/>
     <w:pPr>
@@ -1227,7 +1675,19 @@
       <w:rFonts w:cs="FreeSans"/>
     </w:rPr>
   </w:style>
-  <w:style w:type="paragraph" w:styleId="Quotations">
+  <w:style w:type="paragraph" w:styleId="Caption1">
+    <w:name w:val="caption"/>
+    <w:basedOn w:val="Normal"/>
+    <w:pPr>
+      <w:suppressLineNumbers/>
+      <w:spacing w:before="120" w:after="120"/>
+    </w:pPr>
+    <w:rPr>
+      <w:i/>
+      <w:iCs/>
+    </w:rPr>
+  </w:style>
+  <w:style w:type="paragraph" w:styleId="Quotations" w:customStyle="1">
     <w:name w:val="Quotations"/>
     <w:basedOn w:val="Normal"/>
     <w:pPr/>
@@ -1255,5 +1715,303 @@
     <w:pPr/>
     <w:rPr/>
   </w:style>
+  <w:style w:type="paragraph" w:styleId="ListParagraph">
+    <w:name w:val="List Paragraph"/>
+    <w:uiPriority w:val="34"/>
+    <w:qFormat/>
+    <w:rsid w:val="00144102"/>
+    <w:basedOn w:val="Normal"/>
+    <w:pPr>
+      <w:spacing w:before="0" w:after="0"/>
+      <w:ind w:left="720" w:right="0" w:hanging="0"/>
+      <w:contextualSpacing/>
+    </w:pPr>
+    <w:rPr>
+      <w:rFonts w:cs="Mangal"/>
+      <w:szCs w:val="21"/>
+    </w:rPr>
+  </w:style>
+  <w:style w:type="numbering" w:styleId="NoList" w:default="1">
+    <w:name w:val="No List"/>
+    <w:uiPriority w:val="99"/>
+    <w:semiHidden/>
+    <w:unhideWhenUsed/>
+  </w:style>
+  <w:style w:type="table" w:default="1" w:styleId="TableNormal">
+    <w:name w:val="Normal Table"/>
+    <w:uiPriority w:val="99"/>
+    <w:semiHidden/>
+    <w:unhideWhenUsed/>
+    <w:tblPr>
+      <w:tblInd w:type="dxa" w:w="0"/>
+      <w:tblCellMar>
+        <w:top w:w="0" w:type="dxa"/>
+        <w:left w:w="108" w:type="dxa"/>
+        <w:bottom w:w="0" w:type="dxa"/>
+        <w:right w:w="108" w:type="dxa"/>
+      </w:tblCellMar>
+    </w:tblPr>
+  </w:style>
 </w:styles>
+</file>
+
+<file path=word/theme/theme1.xml><?xml version="1.0" encoding="utf-8"?>
+<a:theme xmlns:a="http://schemas.openxmlformats.org/drawingml/2006/main" name="Office Theme">
+  <a:themeElements>
+    <a:clrScheme name="Office">
+      <a:dk1>
+        <a:sysClr val="windowText" lastClr="000000"/>
+      </a:dk1>
+      <a:lt1>
+        <a:sysClr val="window" lastClr="FFFFFF"/>
+      </a:lt1>
+      <a:dk2>
+        <a:srgbClr val="44546A"/>
+      </a:dk2>
+      <a:lt2>
+        <a:srgbClr val="E7E6E6"/>
+      </a:lt2>
+      <a:accent1>
+        <a:srgbClr val="5B9BD5"/>
+      </a:accent1>
+      <a:accent2>
+        <a:srgbClr val="ED7D31"/>
+      </a:accent2>
+      <a:accent3>
+        <a:srgbClr val="A5A5A5"/>
+      </a:accent3>
+      <a:accent4>
+        <a:srgbClr val="FFC000"/>
+      </a:accent4>
+      <a:accent5>
+        <a:srgbClr val="4472C4"/>
+      </a:accent5>
+      <a:accent6>
+        <a:srgbClr val="70AD47"/>
+      </a:accent6>
+      <a:hlink>
+        <a:srgbClr val="0563C1"/>
+      </a:hlink>
+      <a:folHlink>
+        <a:srgbClr val="954F72"/>
+      </a:folHlink>
+    </a:clrScheme>
+    <a:fontScheme name="Office">
+      <a:majorFont>
+        <a:latin typeface="Calibri Light" panose="020F0302020204030204"/>
+        <a:ea typeface=""/>
+        <a:cs typeface=""/>
+        <a:font script="Jpan" typeface="ＭＳ ゴシック"/>
+        <a:font script="Hang" typeface="맑은 고딕"/>
+        <a:font script="Hans" typeface="宋体"/>
+        <a:font script="Hant" typeface="新細明體"/>
+        <a:font script="Arab" typeface="Times New Roman"/>
+        <a:font script="Hebr" typeface="Times New Roman"/>
+        <a:font script="Thai" typeface="Angsana New"/>
+        <a:font script="Ethi" typeface="Nyala"/>
+        <a:font script="Beng" typeface="Vrinda"/>
+        <a:font script="Gujr" typeface="Shruti"/>
+        <a:font script="Khmr" typeface="MoolBoran"/>
+        <a:font script="Knda" typeface="Tunga"/>
+        <a:font script="Guru" typeface="Raavi"/>
+        <a:font script="Cans" typeface="Euphemia"/>
+        <a:font script="Cher" typeface="Plantagenet Cherokee"/>
+        <a:font script="Yiii" typeface="Microsoft Yi Baiti"/>
+        <a:font script="Tibt" typeface="Microsoft Himalaya"/>
+        <a:font script="Thaa" typeface="MV Boli"/>
+        <a:font script="Deva" typeface="Mangal"/>
+        <a:font script="Telu" typeface="Gautami"/>
+        <a:font script="Taml" typeface="Latha"/>
+        <a:font script="Syrc" typeface="Estrangelo Edessa"/>
+        <a:font script="Orya" typeface="Kalinga"/>
+        <a:font script="Mlym" typeface="Kartika"/>
+        <a:font script="Laoo" typeface="DokChampa"/>
+        <a:font script="Sinh" typeface="Iskoola Pota"/>
+        <a:font script="Mong" typeface="Mongolian Baiti"/>
+        <a:font script="Viet" typeface="Times New Roman"/>
+        <a:font script="Uigh" typeface="Microsoft Uighur"/>
+        <a:font script="Geor" typeface="Sylfaen"/>
+      </a:majorFont>
+      <a:minorFont>
+        <a:latin typeface="Calibri" panose="020F0502020204030204"/>
+        <a:ea typeface=""/>
+        <a:cs typeface=""/>
+        <a:font script="Jpan" typeface="ＭＳ 明朝"/>
+        <a:font script="Hang" typeface="맑은 고딕"/>
+        <a:font script="Hans" typeface="宋体"/>
+        <a:font script="Hant" typeface="新細明體"/>
+        <a:font script="Arab" typeface="Arial"/>
+        <a:font script="Hebr" typeface="Arial"/>
+        <a:font script="Thai" typeface="Cordia New"/>
+        <a:font script="Ethi" typeface="Nyala"/>
+        <a:font script="Beng" typeface="Vrinda"/>
+        <a:font script="Gujr" typeface="Shruti"/>
+        <a:font script="Khmr" typeface="DaunPenh"/>
+        <a:font script="Knda" typeface="Tunga"/>
+        <a:font script="Guru" typeface="Raavi"/>
+        <a:font script="Cans" typeface="Euphemia"/>
+        <a:font script="Cher" typeface="Plantagenet Cherokee"/>
+        <a:font script="Yiii" typeface="Microsoft Yi Baiti"/>
+        <a:font script="Tibt" typeface="Microsoft Himalaya"/>
+        <a:font script="Thaa" typeface="MV Boli"/>
+        <a:font script="Deva" typeface="Mangal"/>
+        <a:font script="Telu" typeface="Gautami"/>
+        <a:font script="Taml" typeface="Latha"/>
+        <a:font script="Syrc" typeface="Estrangelo Edessa"/>
+        <a:font script="Orya" typeface="Kalinga"/>
+        <a:font script="Mlym" typeface="Kartika"/>
+        <a:font script="Laoo" typeface="DokChampa"/>
+        <a:font script="Sinh" typeface="Iskoola Pota"/>
+        <a:font script="Mong" typeface="Mongolian Baiti"/>
+        <a:font script="Viet" typeface="Arial"/>
+        <a:font script="Uigh" typeface="Microsoft Uighur"/>
+        <a:font script="Geor" typeface="Sylfaen"/>
+      </a:minorFont>
+    </a:fontScheme>
+    <a:fmtScheme name="Office">
+      <a:fillStyleLst>
+        <a:solidFill>
+          <a:schemeClr val="phClr"/>
+        </a:solidFill>
+        <a:gradFill rotWithShape="1">
+          <a:gsLst>
+            <a:gs pos="0">
+              <a:schemeClr val="phClr">
+                <a:lumMod val="110000"/>
+                <a:satMod val="105000"/>
+                <a:tint val="67000"/>
+              </a:schemeClr>
+            </a:gs>
+            <a:gs pos="50000">
+              <a:schemeClr val="phClr">
+                <a:lumMod val="105000"/>
+                <a:satMod val="103000"/>
+                <a:tint val="73000"/>
+              </a:schemeClr>
+            </a:gs>
+            <a:gs pos="100000">
+              <a:schemeClr val="phClr">
+                <a:lumMod val="105000"/>
+                <a:satMod val="109000"/>
+                <a:tint val="81000"/>
+              </a:schemeClr>
+            </a:gs>
+          </a:gsLst>
+          <a:lin ang="5400000" scaled="0"/>
+        </a:gradFill>
+        <a:gradFill rotWithShape="1">
+          <a:gsLst>
+            <a:gs pos="0">
+              <a:schemeClr val="phClr">
+                <a:satMod val="103000"/>
+                <a:lumMod val="102000"/>
+                <a:tint val="94000"/>
+              </a:schemeClr>
+            </a:gs>
+            <a:gs pos="50000">
+              <a:schemeClr val="phClr">
+                <a:satMod val="110000"/>
+                <a:lumMod val="100000"/>
+                <a:shade val="100000"/>
+              </a:schemeClr>
+            </a:gs>
+            <a:gs pos="100000">
+              <a:schemeClr val="phClr">
+                <a:lumMod val="99000"/>
+                <a:satMod val="120000"/>
+                <a:shade val="78000"/>
+              </a:schemeClr>
+            </a:gs>
+          </a:gsLst>
+          <a:lin ang="5400000" scaled="0"/>
+        </a:gradFill>
+      </a:fillStyleLst>
+      <a:lnStyleLst>
+        <a:ln w="6350" cap="flat" cmpd="sng" algn="ctr">
+          <a:solidFill>
+            <a:schemeClr val="phClr"/>
+          </a:solidFill>
+          <a:prstDash val="solid"/>
+          <a:miter lim="800000"/>
+        </a:ln>
+        <a:ln w="12700" cap="flat" cmpd="sng" algn="ctr">
+          <a:solidFill>
+            <a:schemeClr val="phClr"/>
+          </a:solidFill>
+          <a:prstDash val="solid"/>
+          <a:miter lim="800000"/>
+        </a:ln>
+        <a:ln w="19050" cap="flat" cmpd="sng" algn="ctr">
+          <a:solidFill>
+            <a:schemeClr val="phClr"/>
+          </a:solidFill>
+          <a:prstDash val="solid"/>
+          <a:miter lim="800000"/>
+        </a:ln>
+      </a:lnStyleLst>
+      <a:effectStyleLst>
+        <a:effectStyle>
+          <a:effectLst/>
+        </a:effectStyle>
+        <a:effectStyle>
+          <a:effectLst/>
+        </a:effectStyle>
+        <a:effectStyle>
+          <a:effectLst>
+            <a:outerShdw blurRad="57150" dist="19050" dir="5400000" algn="ctr" rotWithShape="0">
+              <a:srgbClr val="000000">
+                <a:alpha val="63000"/>
+              </a:srgbClr>
+            </a:outerShdw>
+          </a:effectLst>
+        </a:effectStyle>
+      </a:effectStyleLst>
+      <a:bgFillStyleLst>
+        <a:solidFill>
+          <a:schemeClr val="phClr"/>
+        </a:solidFill>
+        <a:solidFill>
+          <a:schemeClr val="phClr">
+            <a:tint val="95000"/>
+            <a:satMod val="170000"/>
+          </a:schemeClr>
+        </a:solidFill>
+        <a:gradFill rotWithShape="1">
+          <a:gsLst>
+            <a:gs pos="0">
+              <a:schemeClr val="phClr">
+                <a:tint val="93000"/>
+                <a:satMod val="150000"/>
+                <a:shade val="98000"/>
+                <a:lumMod val="102000"/>
+              </a:schemeClr>
+            </a:gs>
+            <a:gs pos="50000">
+              <a:schemeClr val="phClr">
+                <a:tint val="98000"/>
+                <a:satMod val="130000"/>
+                <a:shade val="90000"/>
+                <a:lumMod val="103000"/>
+              </a:schemeClr>
+            </a:gs>
+            <a:gs pos="100000">
+              <a:schemeClr val="phClr">
+                <a:shade val="63000"/>
+                <a:satMod val="120000"/>
+              </a:schemeClr>
+            </a:gs>
+          </a:gsLst>
+          <a:lin ang="5400000" scaled="0"/>
+        </a:gradFill>
+      </a:bgFillStyleLst>
+    </a:fmtScheme>
+  </a:themeElements>
+  <a:objectDefaults/>
+  <a:extraClrSchemeLst/>
+  <a:extLst>
+    <a:ext uri="{05A4C25C-085E-4340-85A3-A5531E510DB2}">
+      <thm15:themeFamily xmlns:thm15="http://schemas.microsoft.com/office/thememl/2012/main" name="Office Theme" id="{62F939B6-93AF-4DB8-9C6B-D6C7DFDC589F}" vid="{4A3C46E8-61CC-4603-A589-7422A47A8E4A}"/>
+    </a:ext>
+  </a:extLst>
+</a:theme>
 </file>
</xml_diff>